<commit_message>
# Report final version # Runnable folder
</commit_message>
<xml_diff>
--- a/Assets DBMS/Segundo Proyecto Informe.docx
+++ b/Assets DBMS/Segundo Proyecto Informe.docx
@@ -776,6 +776,14 @@
     </w:p>
     <w:sdt>
       <w:sdtPr>
+        <w:rPr>
+          <w:rFonts w:asciiTheme="minorHAnsi" w:eastAsiaTheme="minorEastAsia" w:hAnsiTheme="minorHAnsi" w:cstheme="minorBidi"/>
+          <w:b w:val="0"/>
+          <w:bCs w:val="0"/>
+          <w:color w:val="auto"/>
+          <w:sz w:val="22"/>
+          <w:szCs w:val="22"/>
+        </w:rPr>
         <w:id w:val="418523"/>
         <w:docPartObj>
           <w:docPartGallery w:val="Table of Contents"/>
@@ -784,12 +792,6 @@
       </w:sdtPr>
       <w:sdtEndPr>
         <w:rPr>
-          <w:rFonts w:asciiTheme="minorHAnsi" w:eastAsiaTheme="minorEastAsia" w:hAnsiTheme="minorHAnsi" w:cstheme="minorBidi"/>
-          <w:b w:val="0"/>
-          <w:bCs w:val="0"/>
-          <w:color w:val="auto"/>
-          <w:sz w:val="22"/>
-          <w:szCs w:val="22"/>
           <w:lang w:val="es-ES"/>
         </w:rPr>
       </w:sdtEndPr>
@@ -831,7 +833,7 @@
             </w:rPr>
             <w:fldChar w:fldCharType="separate"/>
           </w:r>
-          <w:hyperlink w:anchor="_Toc359880313" w:history="1">
+          <w:hyperlink w:anchor="_Toc359932403" w:history="1">
             <w:r>
               <w:rPr>
                 <w:rStyle w:val="Hipervnculo"/>
@@ -858,7 +860,7 @@
                 <w:noProof/>
                 <w:webHidden/>
               </w:rPr>
-              <w:instrText xml:space="preserve"> PAGEREF _Toc359880313 \h </w:instrText>
+              <w:instrText xml:space="preserve"> PAGEREF _Toc359932403 \h </w:instrText>
             </w:r>
             <w:r>
               <w:rPr>
@@ -900,7 +902,7 @@
               <w:lang w:eastAsia="es-AR"/>
             </w:rPr>
           </w:pPr>
-          <w:hyperlink w:anchor="_Toc359880314" w:history="1">
+          <w:hyperlink w:anchor="_Toc359932404" w:history="1">
             <w:r>
               <w:rPr>
                 <w:rStyle w:val="Hipervnculo"/>
@@ -927,7 +929,7 @@
                 <w:noProof/>
                 <w:webHidden/>
               </w:rPr>
-              <w:instrText xml:space="preserve"> PAGEREF _Toc359880314 \h </w:instrText>
+              <w:instrText xml:space="preserve"> PAGEREF _Toc359932404 \h </w:instrText>
             </w:r>
             <w:r>
               <w:rPr>
@@ -969,7 +971,7 @@
               <w:lang w:eastAsia="es-AR"/>
             </w:rPr>
           </w:pPr>
-          <w:hyperlink w:anchor="_Toc359880315" w:history="1">
+          <w:hyperlink w:anchor="_Toc359932405" w:history="1">
             <w:r>
               <w:rPr>
                 <w:rStyle w:val="Hipervnculo"/>
@@ -996,7 +998,7 @@
                 <w:noProof/>
                 <w:webHidden/>
               </w:rPr>
-              <w:instrText xml:space="preserve"> PAGEREF _Toc359880315 \h </w:instrText>
+              <w:instrText xml:space="preserve"> PAGEREF _Toc359932405 \h </w:instrText>
             </w:r>
             <w:r>
               <w:rPr>
@@ -1038,7 +1040,7 @@
               <w:lang w:eastAsia="es-AR"/>
             </w:rPr>
           </w:pPr>
-          <w:hyperlink w:anchor="_Toc359880316" w:history="1">
+          <w:hyperlink w:anchor="_Toc359932406" w:history="1">
             <w:r>
               <w:rPr>
                 <w:rStyle w:val="Hipervnculo"/>
@@ -1065,7 +1067,7 @@
                 <w:noProof/>
                 <w:webHidden/>
               </w:rPr>
-              <w:instrText xml:space="preserve"> PAGEREF _Toc359880316 \h </w:instrText>
+              <w:instrText xml:space="preserve"> PAGEREF _Toc359932406 \h </w:instrText>
             </w:r>
             <w:r>
               <w:rPr>
@@ -1107,7 +1109,7 @@
               <w:lang w:eastAsia="es-AR"/>
             </w:rPr>
           </w:pPr>
-          <w:hyperlink w:anchor="_Toc359880317" w:history="1">
+          <w:hyperlink w:anchor="_Toc359932407" w:history="1">
             <w:r>
               <w:rPr>
                 <w:rStyle w:val="Hipervnculo"/>
@@ -1134,7 +1136,7 @@
                 <w:noProof/>
                 <w:webHidden/>
               </w:rPr>
-              <w:instrText xml:space="preserve"> PAGEREF _Toc359880317 \h </w:instrText>
+              <w:instrText xml:space="preserve"> PAGEREF _Toc359932407 \h </w:instrText>
             </w:r>
             <w:r>
               <w:rPr>
@@ -1176,7 +1178,7 @@
               <w:lang w:eastAsia="es-AR"/>
             </w:rPr>
           </w:pPr>
-          <w:hyperlink w:anchor="_Toc359880318" w:history="1">
+          <w:hyperlink w:anchor="_Toc359932408" w:history="1">
             <w:r>
               <w:rPr>
                 <w:rStyle w:val="Hipervnculo"/>
@@ -1203,7 +1205,7 @@
                 <w:noProof/>
                 <w:webHidden/>
               </w:rPr>
-              <w:instrText xml:space="preserve"> PAGEREF _Toc359880318 \h </w:instrText>
+              <w:instrText xml:space="preserve"> PAGEREF _Toc359932408 \h </w:instrText>
             </w:r>
             <w:r>
               <w:rPr>
@@ -1245,7 +1247,7 @@
               <w:lang w:eastAsia="es-AR"/>
             </w:rPr>
           </w:pPr>
-          <w:hyperlink w:anchor="_Toc359880319" w:history="1">
+          <w:hyperlink w:anchor="_Toc359932409" w:history="1">
             <w:r>
               <w:rPr>
                 <w:rStyle w:val="Hipervnculo"/>
@@ -1272,7 +1274,7 @@
                 <w:noProof/>
                 <w:webHidden/>
               </w:rPr>
-              <w:instrText xml:space="preserve"> PAGEREF _Toc359880319 \h </w:instrText>
+              <w:instrText xml:space="preserve"> PAGEREF _Toc359932409 \h </w:instrText>
             </w:r>
             <w:r>
               <w:rPr>
@@ -1314,7 +1316,7 @@
               <w:lang w:eastAsia="es-AR"/>
             </w:rPr>
           </w:pPr>
-          <w:hyperlink w:anchor="_Toc359880320" w:history="1">
+          <w:hyperlink w:anchor="_Toc359932410" w:history="1">
             <w:r>
               <w:rPr>
                 <w:rStyle w:val="Hipervnculo"/>
@@ -1341,7 +1343,7 @@
                 <w:noProof/>
                 <w:webHidden/>
               </w:rPr>
-              <w:instrText xml:space="preserve"> PAGEREF _Toc359880320 \h </w:instrText>
+              <w:instrText xml:space="preserve"> PAGEREF _Toc359932410 \h </w:instrText>
             </w:r>
             <w:r>
               <w:rPr>
@@ -1383,13 +1385,13 @@
               <w:lang w:eastAsia="es-AR"/>
             </w:rPr>
           </w:pPr>
-          <w:hyperlink w:anchor="_Toc359880321" w:history="1">
+          <w:hyperlink w:anchor="_Toc359932411" w:history="1">
             <w:r>
               <w:rPr>
                 <w:rStyle w:val="Hipervnculo"/>
                 <w:noProof/>
               </w:rPr>
-              <w:t>ClientUI</w:t>
+              <w:t>ClientGUI</w:t>
             </w:r>
             <w:r>
               <w:rPr>
@@ -1410,7 +1412,7 @@
                 <w:noProof/>
                 <w:webHidden/>
               </w:rPr>
-              <w:instrText xml:space="preserve"> PAGEREF _Toc359880321 \h </w:instrText>
+              <w:instrText xml:space="preserve"> PAGEREF _Toc359932411 \h </w:instrText>
             </w:r>
             <w:r>
               <w:rPr>
@@ -1430,7 +1432,7 @@
                 <w:noProof/>
                 <w:webHidden/>
               </w:rPr>
-              <w:t>7</w:t>
+              <w:t>8</w:t>
             </w:r>
             <w:r>
               <w:rPr>
@@ -1452,13 +1454,13 @@
               <w:lang w:eastAsia="es-AR"/>
             </w:rPr>
           </w:pPr>
-          <w:hyperlink w:anchor="_Toc359880322" w:history="1">
+          <w:hyperlink w:anchor="_Toc359932412" w:history="1">
             <w:r>
               <w:rPr>
                 <w:rStyle w:val="Hipervnculo"/>
                 <w:noProof/>
               </w:rPr>
-              <w:t>Protocolo de mensajes</w:t>
+              <w:t>Protocolo de comunicación</w:t>
             </w:r>
             <w:r>
               <w:rPr>
@@ -1479,7 +1481,7 @@
                 <w:noProof/>
                 <w:webHidden/>
               </w:rPr>
-              <w:instrText xml:space="preserve"> PAGEREF _Toc359880322 \h </w:instrText>
+              <w:instrText xml:space="preserve"> PAGEREF _Toc359932412 \h </w:instrText>
             </w:r>
             <w:r>
               <w:rPr>
@@ -1499,7 +1501,7 @@
                 <w:noProof/>
                 <w:webHidden/>
               </w:rPr>
-              <w:t>7</w:t>
+              <w:t>9</w:t>
             </w:r>
             <w:r>
               <w:rPr>
@@ -1521,7 +1523,7 @@
               <w:lang w:eastAsia="es-AR"/>
             </w:rPr>
           </w:pPr>
-          <w:hyperlink w:anchor="_Toc359880323" w:history="1">
+          <w:hyperlink w:anchor="_Toc359932413" w:history="1">
             <w:r>
               <w:rPr>
                 <w:rStyle w:val="Hipervnculo"/>
@@ -1548,7 +1550,7 @@
                 <w:noProof/>
                 <w:webHidden/>
               </w:rPr>
-              <w:instrText xml:space="preserve"> PAGEREF _Toc359880323 \h </w:instrText>
+              <w:instrText xml:space="preserve"> PAGEREF _Toc359932413 \h </w:instrText>
             </w:r>
             <w:r>
               <w:rPr>
@@ -1568,7 +1570,7 @@
                 <w:noProof/>
                 <w:webHidden/>
               </w:rPr>
-              <w:t>8</w:t>
+              <w:t>10</w:t>
             </w:r>
             <w:r>
               <w:rPr>
@@ -1606,7 +1608,7 @@
       <w:pPr>
         <w:pStyle w:val="Ttulo1"/>
       </w:pPr>
-      <w:bookmarkStart w:id="1" w:name="_Toc359880313"/>
+      <w:bookmarkStart w:id="1" w:name="_Toc359932403"/>
       <w:r>
         <w:lastRenderedPageBreak/>
         <w:t>Análisis del problema</w:t>
@@ -1851,7 +1853,7 @@
       <w:pPr>
         <w:pStyle w:val="Ttulo1"/>
       </w:pPr>
-      <w:bookmarkStart w:id="2" w:name="_Toc359880314"/>
+      <w:bookmarkStart w:id="2" w:name="_Toc359932404"/>
       <w:r>
         <w:t>Hipótesis</w:t>
       </w:r>
@@ -1913,13 +1915,13 @@
       <w:pPr>
         <w:pStyle w:val="Prrafodelista"/>
         <w:numPr>
-          <w:ilvl w:val="0"/>
+          <w:ilvl w:val="1"/>
           <w:numId w:val="1"/>
         </w:numPr>
         <w:jc w:val="both"/>
       </w:pPr>
       <w:r>
-        <w:t>El identificador univoco de los registros es el campo “name”.</w:t>
+        <w:t>Lectura de registros.</w:t>
       </w:r>
     </w:p>
     <w:p>
@@ -1932,7 +1934,7 @@
         <w:jc w:val="both"/>
       </w:pPr>
       <w:r>
-        <w:t>Al modificar un registro especificando el campo “name” (el id del registro al que hay que modificar), si no se encuentra un registro con dicho identificador se da de alta un registro nuevo.</w:t>
+        <w:t>El identificador univoco de los registros es el campo “name”.</w:t>
       </w:r>
     </w:p>
     <w:p>
@@ -1945,7 +1947,7 @@
         <w:jc w:val="both"/>
       </w:pPr>
       <w:r>
-        <w:t>Si al gestor se le envía la orden de finalizar el servicio, el servicio se finaliza y no se procesa la consulta de los clientes.</w:t>
+        <w:t>Al modificar un registro especificando el campo “name” (el id del registro al que hay que modificar), si no se encuentra un registro con dicho identificador se da de alta un registro nuevo.</w:t>
       </w:r>
     </w:p>
     <w:p>
@@ -1958,6 +1960,19 @@
         <w:jc w:val="both"/>
       </w:pPr>
       <w:r>
+        <w:t>Si al gestor se le envía la orden de finalizar el servicio, el servicio se finaliza y no se procesa la consulta de los clientes.</w:t>
+      </w:r>
+    </w:p>
+    <w:p>
+      <w:pPr>
+        <w:pStyle w:val="Prrafodelista"/>
+        <w:numPr>
+          <w:ilvl w:val="0"/>
+          <w:numId w:val="1"/>
+        </w:numPr>
+        <w:jc w:val="both"/>
+      </w:pPr>
+      <w:r>
         <w:t>No hay prioridades entre clientes.</w:t>
       </w:r>
     </w:p>
@@ -1965,7 +1980,7 @@
       <w:pPr>
         <w:pStyle w:val="Ttulo1"/>
       </w:pPr>
-      <w:bookmarkStart w:id="3" w:name="_Toc359880315"/>
+      <w:bookmarkStart w:id="3" w:name="_Toc359932405"/>
       <w:r>
         <w:t>Casos de uso</w:t>
       </w:r>
@@ -2021,13 +2036,22 @@
         <w:jc w:val="both"/>
       </w:pPr>
       <w:r>
-        <w:rPr>
-          <w:b/>
-        </w:rPr>
-        <w:t>Logguear</w:t>
-      </w:r>
-      <w:r>
-        <w:t xml:space="preserve"> operaciones realizadas</w:t>
+        <w:t xml:space="preserve">Realizar un </w:t>
+      </w:r>
+      <w:r>
+        <w:rPr>
+          <w:b/>
+        </w:rPr>
+        <w:t>Log</w:t>
+      </w:r>
+      <w:r>
+        <w:t xml:space="preserve"> </w:t>
+      </w:r>
+      <w:r>
+        <w:t xml:space="preserve">de las </w:t>
+      </w:r>
+      <w:r>
+        <w:t>operaciones realizadas</w:t>
       </w:r>
       <w:r>
         <w:t>.</w:t>
@@ -2231,11 +2255,13 @@
               <w:jc w:val="both"/>
               <w:rPr>
                 <w:rFonts w:ascii="Consolas" w:hAnsi="Consolas" w:cs="Consolas"/>
+                <w:lang w:val="en-US"/>
               </w:rPr>
             </w:pPr>
             <w:r>
               <w:rPr>
                 <w:rFonts w:ascii="Consolas" w:hAnsi="Consolas" w:cs="Consolas"/>
+                <w:lang w:val="en-US"/>
               </w:rPr>
               <w:t>./client &lt;id&gt; &lt;name&gt; &lt;address&gt; &lt;phone&gt; [&lt;name id&gt;]</w:t>
             </w:r>
@@ -2274,6 +2300,12 @@
         <w:t>consulta</w:t>
       </w:r>
       <w:r>
+        <w:rPr>
+          <w:b/>
+        </w:rPr>
+        <w:t xml:space="preserve"> (READ)</w:t>
+      </w:r>
+      <w:r>
         <w:t>:</w:t>
       </w:r>
     </w:p>
@@ -2374,6 +2406,12 @@
         <w:t>alta</w:t>
       </w:r>
       <w:r>
+        <w:rPr>
+          <w:b/>
+        </w:rPr>
+        <w:t xml:space="preserve"> (CREATE)</w:t>
+      </w:r>
+      <w:r>
         <w:t>:</w:t>
       </w:r>
     </w:p>
@@ -2451,6 +2489,12 @@
         <w:t>baja</w:t>
       </w:r>
       <w:r>
+        <w:rPr>
+          <w:b/>
+        </w:rPr>
+        <w:t xml:space="preserve"> (DELETE)</w:t>
+      </w:r>
+      <w:r>
         <w:t>:</w:t>
       </w:r>
     </w:p>
@@ -2494,13 +2538,73 @@
       </w:pPr>
       <w:r>
         <w:lastRenderedPageBreak/>
+        <w:t>E</w:t>
+      </w:r>
+      <w:r>
+        <w:t>l resto de los argumentos es ignorado</w:t>
+      </w:r>
+    </w:p>
+    <w:p>
+      <w:pPr>
+        <w:jc w:val="both"/>
+      </w:pPr>
+      <w:r>
+        <w:t xml:space="preserve">Para la </w:t>
+      </w:r>
+      <w:r>
+        <w:rPr>
+          <w:b/>
+        </w:rPr>
+        <w:t>modificación</w:t>
+      </w:r>
+      <w:r>
+        <w:rPr>
+          <w:b/>
+        </w:rPr>
+        <w:t xml:space="preserve"> (UPDATE)</w:t>
+      </w:r>
+      <w:r>
+        <w:t>:</w:t>
+      </w:r>
+    </w:p>
+    <w:p>
+      <w:pPr>
+        <w:jc w:val="both"/>
+      </w:pPr>
+      <w:r>
+        <w:t>El identificador es “</w:t>
+      </w:r>
+      <w:r>
+        <w:rPr>
+          <w:b/>
+        </w:rPr>
+        <w:t>2</w:t>
+      </w:r>
+      <w:r>
+        <w:t>”.</w:t>
+      </w:r>
+    </w:p>
+    <w:p>
+      <w:pPr>
+        <w:jc w:val="both"/>
+      </w:pPr>
+      <w:r>
         <w:t xml:space="preserve">En los campos </w:t>
       </w:r>
       <w:r>
         <w:rPr>
           <w:b/>
         </w:rPr>
-        <w:t>&lt;address&gt;</w:t>
+        <w:t>&lt;name&gt;</w:t>
+      </w:r>
+      <w:r>
+        <w:t>,</w:t>
+      </w:r>
+      <w:r>
+        <w:rPr>
+          <w:b/>
+        </w:rPr>
+        <w:t xml:space="preserve"> &lt;address&gt;</w:t>
       </w:r>
       <w:r>
         <w:t xml:space="preserve"> y </w:t>
@@ -2512,7 +2616,10 @@
         <w:t>&lt;phone&gt;</w:t>
       </w:r>
       <w:r>
-        <w:t xml:space="preserve"> ingresar cualquier dato.</w:t>
+        <w:t xml:space="preserve"> se ingresa el valor que tendrán los campos.</w:t>
+      </w:r>
+      <w:r>
+        <w:t xml:space="preserve"> </w:t>
       </w:r>
     </w:p>
     <w:p>
@@ -2520,7 +2627,28 @@
         <w:jc w:val="both"/>
       </w:pPr>
       <w:r>
-        <w:t>El quito campo es ignorado.</w:t>
+        <w:t xml:space="preserve">En el campo </w:t>
+      </w:r>
+      <w:r>
+        <w:rPr>
+          <w:b/>
+        </w:rPr>
+        <w:t>&lt;name</w:t>
+      </w:r>
+      <w:r>
+        <w:rPr>
+          <w:b/>
+        </w:rPr>
+        <w:t xml:space="preserve"> id</w:t>
+      </w:r>
+      <w:r>
+        <w:rPr>
+          <w:b/>
+        </w:rPr>
+        <w:t>&gt;</w:t>
+      </w:r>
+      <w:r>
+        <w:t xml:space="preserve"> ingresar el nombre completo del registro a modificar.</w:t>
       </w:r>
     </w:p>
     <w:p>
@@ -2528,17 +2656,55 @@
         <w:jc w:val="both"/>
       </w:pPr>
       <w:r>
+        <w:t xml:space="preserve">El campo </w:t>
+      </w:r>
+      <w:r>
+        <w:rPr>
+          <w:b/>
+        </w:rPr>
+        <w:t>&lt;name&gt;</w:t>
+      </w:r>
+      <w:r>
+        <w:t xml:space="preserve"> no debe repetirse en la base de datos.</w:t>
+      </w:r>
+    </w:p>
+    <w:p>
+      <w:pPr>
+        <w:jc w:val="both"/>
+      </w:pPr>
+      <w:r>
         <w:t xml:space="preserve">Para la </w:t>
       </w:r>
       <w:r>
         <w:rPr>
           <w:b/>
         </w:rPr>
-        <w:t>modificación</w:t>
+        <w:t>finalización del servicio</w:t>
+      </w:r>
+      <w:r>
+        <w:rPr>
+          <w:b/>
+        </w:rPr>
+        <w:t xml:space="preserve"> (</w:t>
+      </w:r>
+      <w:r>
+        <w:rPr>
+          <w:b/>
+        </w:rPr>
+        <w:t>GRACEFUL_QUIT</w:t>
+      </w:r>
+      <w:r>
+        <w:rPr>
+          <w:b/>
+        </w:rPr>
+        <w:t>)</w:t>
       </w:r>
       <w:r>
         <w:t>:</w:t>
       </w:r>
+      <w:r>
+        <w:t xml:space="preserve"> </w:t>
+      </w:r>
     </w:p>
     <w:p>
       <w:pPr>
@@ -2551,7 +2717,7 @@
         <w:rPr>
           <w:b/>
         </w:rPr>
-        <w:t>2</w:t>
+        <w:t>5</w:t>
       </w:r>
       <w:r>
         <w:t>”.</w:t>
@@ -2562,211 +2728,14 @@
         <w:jc w:val="both"/>
       </w:pPr>
       <w:r>
-        <w:t xml:space="preserve">En los campos </w:t>
-      </w:r>
-      <w:r>
-        <w:rPr>
-          <w:b/>
-        </w:rPr>
-        <w:t>&lt;name&gt;</w:t>
-      </w:r>
-      <w:r>
-        <w:t>,</w:t>
-      </w:r>
-      <w:r>
-        <w:rPr>
-          <w:b/>
-        </w:rPr>
-        <w:t xml:space="preserve"> &lt;address&gt;</w:t>
-      </w:r>
-      <w:r>
-        <w:t xml:space="preserve"> y </w:t>
-      </w:r>
-      <w:r>
-        <w:rPr>
-          <w:b/>
-        </w:rPr>
-        <w:t>&lt;phone&gt;</w:t>
-      </w:r>
-      <w:r>
-        <w:t xml:space="preserve"> se ingresa el valor que tendrán los campos.</w:t>
-      </w:r>
-      <w:r>
-        <w:t xml:space="preserve"> </w:t>
-      </w:r>
-    </w:p>
-    <w:p>
-      <w:pPr>
-        <w:jc w:val="both"/>
-      </w:pPr>
-      <w:r>
-        <w:t xml:space="preserve">En el campo </w:t>
-      </w:r>
-      <w:r>
-        <w:rPr>
-          <w:b/>
-        </w:rPr>
-        <w:t>&lt;name</w:t>
-      </w:r>
-      <w:r>
-        <w:rPr>
-          <w:b/>
-        </w:rPr>
-        <w:t xml:space="preserve"> id</w:t>
-      </w:r>
-      <w:r>
-        <w:rPr>
-          <w:b/>
-        </w:rPr>
-        <w:t>&gt;</w:t>
-      </w:r>
-      <w:r>
-        <w:t xml:space="preserve"> ingresar el nombre completo del registro a modificar.</w:t>
-      </w:r>
-    </w:p>
-    <w:p>
-      <w:pPr>
-        <w:jc w:val="both"/>
-      </w:pPr>
-      <w:r>
-        <w:t xml:space="preserve">El campo </w:t>
-      </w:r>
-      <w:r>
-        <w:rPr>
-          <w:b/>
-        </w:rPr>
-        <w:t>&lt;name&gt;</w:t>
-      </w:r>
-      <w:r>
-        <w:t xml:space="preserve"> no debe repetirse en la base de datos.</w:t>
-      </w:r>
-    </w:p>
-    <w:p>
-      <w:pPr>
-        <w:jc w:val="both"/>
-      </w:pPr>
-      <w:r>
-        <w:t xml:space="preserve">Para la </w:t>
-      </w:r>
-      <w:r>
-        <w:rPr>
-          <w:b/>
-        </w:rPr>
-        <w:t>finalización del servicio</w:t>
-      </w:r>
-      <w:r>
-        <w:t>:</w:t>
-      </w:r>
-      <w:r>
-        <w:t xml:space="preserve"> </w:t>
-      </w:r>
-    </w:p>
-    <w:p>
-      <w:pPr>
-        <w:jc w:val="both"/>
-      </w:pPr>
-      <w:r>
-        <w:t>El identificador es “</w:t>
-      </w:r>
-      <w:r>
-        <w:rPr>
-          <w:b/>
-        </w:rPr>
-        <w:t>5</w:t>
-      </w:r>
-      <w:r>
-        <w:t>”.</w:t>
-      </w:r>
-    </w:p>
-    <w:p>
-      <w:pPr>
-        <w:jc w:val="both"/>
-      </w:pPr>
-      <w:r>
-        <w:t xml:space="preserve">En el campo </w:t>
-      </w:r>
-      <w:r>
-        <w:rPr>
-          <w:b/>
-        </w:rPr>
-        <w:t>&lt;name&gt;</w:t>
-      </w:r>
-      <w:r>
-        <w:t xml:space="preserve">, </w:t>
-      </w:r>
-      <w:r>
-        <w:rPr>
-          <w:b/>
-        </w:rPr>
-        <w:t>&lt;address&gt;</w:t>
-      </w:r>
-      <w:r>
-        <w:t xml:space="preserve"> y </w:t>
-      </w:r>
-      <w:r>
-        <w:rPr>
-          <w:b/>
-        </w:rPr>
-        <w:t>&lt;phone&gt;</w:t>
-      </w:r>
-      <w:r>
-        <w:t xml:space="preserve"> ingresar cualquier dato.</w:t>
-      </w:r>
-    </w:p>
-    <w:p>
-      <w:pPr>
-        <w:jc w:val="both"/>
-      </w:pPr>
-      <w:r>
-        <w:t>El quito campo es ignorado.</w:t>
-      </w:r>
-    </w:p>
-    <w:p>
-      <w:pPr>
-        <w:pStyle w:val="Subttulo"/>
-      </w:pPr>
-      <w:r>
-        <w:t>Aclaraciones</w:t>
-      </w:r>
-    </w:p>
-    <w:p>
-      <w:pPr>
-        <w:jc w:val="both"/>
-      </w:pPr>
-      <w:r>
-        <w:t xml:space="preserve">El </w:t>
-      </w:r>
-      <w:r>
-        <w:rPr>
-          <w:b/>
-        </w:rPr>
-        <w:t>parseo</w:t>
-      </w:r>
-      <w:r>
-        <w:t xml:space="preserve"> de argumentos del cliente es simple, se ignoran los argumentos mayores al 5to. </w:t>
-      </w:r>
-    </w:p>
-    <w:p>
-      <w:pPr>
-        <w:jc w:val="both"/>
-      </w:pPr>
-      <w:r>
-        <w:t>Se piden siempre al menos 4 argumentos aunque no sean utilizados.</w:t>
-      </w:r>
-    </w:p>
-    <w:p>
-      <w:pPr>
-        <w:jc w:val="both"/>
-      </w:pPr>
-      <w:r>
-        <w:t>Esto fue pensado de esta manera ya que se debe utilizar por un usuario final a través de la interfaz grafica.</w:t>
+        <w:t>El resto de los argumentos es ignorado</w:t>
       </w:r>
     </w:p>
     <w:p>
       <w:pPr>
         <w:pStyle w:val="Ttulo1"/>
       </w:pPr>
-      <w:bookmarkStart w:id="4" w:name="_Toc359880316"/>
+      <w:bookmarkStart w:id="4" w:name="_Toc359932406"/>
       <w:r>
         <w:t>Resolución del problema</w:t>
       </w:r>
@@ -2776,7 +2745,7 @@
       <w:pPr>
         <w:pStyle w:val="Ttulo2"/>
       </w:pPr>
-      <w:bookmarkStart w:id="5" w:name="_Toc359880317"/>
+      <w:bookmarkStart w:id="5" w:name="_Toc359932407"/>
       <w:r>
         <w:t>Programas</w:t>
       </w:r>
@@ -2806,7 +2775,28 @@
         <w:t>Server</w:t>
       </w:r>
       <w:r>
-        <w:t xml:space="preserve">: programa implementado en c++, que consta de </w:t>
+        <w:t xml:space="preserve">: </w:t>
+      </w:r>
+      <w:r>
+        <w:t>P</w:t>
+      </w:r>
+      <w:r>
+        <w:t xml:space="preserve">rograma implementado en </w:t>
+      </w:r>
+      <w:r>
+        <w:rPr>
+          <w:b/>
+        </w:rPr>
+        <w:t>C</w:t>
+      </w:r>
+      <w:r>
+        <w:rPr>
+          <w:b/>
+        </w:rPr>
+        <w:t>++</w:t>
+      </w:r>
+      <w:r>
+        <w:t xml:space="preserve">, que consta de </w:t>
       </w:r>
       <w:r>
         <w:t>dos procesos</w:t>
@@ -2840,7 +2830,28 @@
         <w:t>Client</w:t>
       </w:r>
       <w:r>
-        <w:t>: programa implementado en c++, que consta de un proceso. Se encarga de generar una petición, enviarla y esperar la respuesta del servidor.</w:t>
+        <w:t xml:space="preserve">: </w:t>
+      </w:r>
+      <w:r>
+        <w:t>P</w:t>
+      </w:r>
+      <w:r>
+        <w:t xml:space="preserve">rograma implementado en </w:t>
+      </w:r>
+      <w:r>
+        <w:rPr>
+          <w:b/>
+        </w:rPr>
+        <w:t>C</w:t>
+      </w:r>
+      <w:r>
+        <w:rPr>
+          <w:b/>
+        </w:rPr>
+        <w:t>++</w:t>
+      </w:r>
+      <w:r>
+        <w:t>, que consta de un proceso. Se encarga de generar una petición, enviarla y esperar la respuesta del servidor.</w:t>
       </w:r>
     </w:p>
     <w:p>
@@ -2856,16 +2867,55 @@
         <w:rPr>
           <w:b/>
         </w:rPr>
-        <w:t>ClientUI</w:t>
-      </w:r>
-      <w:r>
-        <w:t xml:space="preserve">: programa implementado en java, que sirve como interfaz grafica entre el usuario y el programa </w:t>
-      </w:r>
-      <w:r>
-        <w:rPr>
-          <w:b/>
-        </w:rPr>
-        <w:t>client</w:t>
+        <w:t>Client</w:t>
+      </w:r>
+      <w:r>
+        <w:rPr>
+          <w:b/>
+        </w:rPr>
+        <w:t>G</w:t>
+      </w:r>
+      <w:r>
+        <w:rPr>
+          <w:b/>
+        </w:rPr>
+        <w:t>UI</w:t>
+      </w:r>
+      <w:r>
+        <w:t xml:space="preserve">: </w:t>
+      </w:r>
+      <w:r>
+        <w:t>P</w:t>
+      </w:r>
+      <w:r>
+        <w:t xml:space="preserve">rograma implementado en </w:t>
+      </w:r>
+      <w:r>
+        <w:rPr>
+          <w:b/>
+        </w:rPr>
+        <w:t>J</w:t>
+      </w:r>
+      <w:r>
+        <w:rPr>
+          <w:b/>
+        </w:rPr>
+        <w:t>ava</w:t>
+      </w:r>
+      <w:r>
+        <w:t xml:space="preserve">, que sirve como interfaz grafica entre el usuario y el programa </w:t>
+      </w:r>
+      <w:r>
+        <w:rPr>
+          <w:b/>
+        </w:rPr>
+        <w:t>C</w:t>
+      </w:r>
+      <w:r>
+        <w:rPr>
+          <w:b/>
+        </w:rPr>
+        <w:t>lient</w:t>
       </w:r>
       <w:r>
         <w:t>. Su función es la de generar una GUI más amigable que una consola, presentar las operaciones posibles al usuario y realizar la consulta y posterior muestra de los resultados.</w:t>
@@ -2873,9 +2923,25 @@
     </w:p>
     <w:p>
       <w:pPr>
+        <w:spacing w:after="0" w:line="240" w:lineRule="auto"/>
+        <w:rPr>
+          <w:rFonts w:asciiTheme="majorHAnsi" w:eastAsiaTheme="majorEastAsia" w:hAnsiTheme="majorHAnsi" w:cstheme="majorBidi"/>
+          <w:b/>
+          <w:bCs/>
+          <w:color w:val="4F81BD" w:themeColor="accent1"/>
+          <w:sz w:val="26"/>
+          <w:szCs w:val="26"/>
+        </w:rPr>
+      </w:pPr>
+      <w:r>
+        <w:br w:type="page"/>
+      </w:r>
+    </w:p>
+    <w:p>
+      <w:pPr>
         <w:pStyle w:val="Ttulo2"/>
       </w:pPr>
-      <w:bookmarkStart w:id="6" w:name="_Toc359880318"/>
+      <w:bookmarkStart w:id="6" w:name="_Toc359932408"/>
       <w:r>
         <w:lastRenderedPageBreak/>
         <w:t>Concurrencia</w:t>
@@ -2892,7 +2958,7 @@
     </w:p>
     <w:p>
       <w:pPr>
-        <w:jc w:val="both"/>
+        <w:jc w:val="center"/>
         <w:rPr>
           <w:b/>
           <w:color w:val="FF0000"/>
@@ -2901,30 +2967,62 @@
       <w:r>
         <w:rPr>
           <w:b/>
+          <w:noProof/>
           <w:color w:val="FF0000"/>
-        </w:rPr>
-        <w:t>//Actualizar diagrama</w:t>
-      </w:r>
-      <w:r>
-        <w:rPr>
-          <w:b/>
-          <w:color w:val="FF0000"/>
-        </w:rPr>
-        <w:t xml:space="preserve"> </w:t>
-      </w:r>
-      <w:r>
-        <w:rPr>
-          <w:b/>
-          <w:color w:val="FF0000"/>
-        </w:rPr>
-        <w:t>(mostrando solo un proceso del lado del cliente y los nombres correspondientes a las MQ)</w:t>
-      </w:r>
-      <w:r>
-        <w:rPr>
-          <w:b/>
-          <w:color w:val="FF0000"/>
-        </w:rPr>
-        <w:t xml:space="preserve"> y ponerlo acá.</w:t>
+          <w:lang w:eastAsia="es-AR"/>
+        </w:rPr>
+        <w:drawing>
+          <wp:inline distT="0" distB="0" distL="0" distR="0">
+            <wp:extent cx="4508090" cy="3612594"/>
+            <wp:effectExtent l="38100" t="57150" r="121060" b="102156"/>
+            <wp:docPr id="1" name="Imagen 1" descr="D:\Facu\Materias Actuales\75.59 - Tecnicas de Programacion Concurrente I\Proyectos\Repositorio\Assets DBMS\ConcurrencyDesign.png"/>
+            <wp:cNvGraphicFramePr>
+              <a:graphicFrameLocks xmlns:a="http://schemas.openxmlformats.org/drawingml/2006/main" noChangeAspect="1"/>
+            </wp:cNvGraphicFramePr>
+            <a:graphic xmlns:a="http://schemas.openxmlformats.org/drawingml/2006/main">
+              <a:graphicData uri="http://schemas.openxmlformats.org/drawingml/2006/picture">
+                <pic:pic xmlns:pic="http://schemas.openxmlformats.org/drawingml/2006/picture">
+                  <pic:nvPicPr>
+                    <pic:cNvPr id="0" name="Picture 1" descr="D:\Facu\Materias Actuales\75.59 - Tecnicas de Programacion Concurrente I\Proyectos\Repositorio\Assets DBMS\ConcurrencyDesign.png"/>
+                    <pic:cNvPicPr>
+                      <a:picLocks noChangeAspect="1" noChangeArrowheads="1"/>
+                    </pic:cNvPicPr>
+                  </pic:nvPicPr>
+                  <pic:blipFill>
+                    <a:blip r:embed="rId9"/>
+                    <a:srcRect/>
+                    <a:stretch>
+                      <a:fillRect/>
+                    </a:stretch>
+                  </pic:blipFill>
+                  <pic:spPr bwMode="auto">
+                    <a:xfrm>
+                      <a:off x="0" y="0"/>
+                      <a:ext cx="4508090" cy="3612594"/>
+                    </a:xfrm>
+                    <a:prstGeom prst="rect">
+                      <a:avLst/>
+                    </a:prstGeom>
+                    <a:ln w="38100" cap="sq">
+                      <a:solidFill>
+                        <a:srgbClr val="000000"/>
+                      </a:solidFill>
+                      <a:prstDash val="solid"/>
+                      <a:miter lim="800000"/>
+                    </a:ln>
+                    <a:effectLst>
+                      <a:outerShdw blurRad="50800" dist="38100" dir="2700000" algn="tl" rotWithShape="0">
+                        <a:srgbClr val="000000">
+                          <a:alpha val="43000"/>
+                        </a:srgbClr>
+                      </a:outerShdw>
+                    </a:effectLst>
+                  </pic:spPr>
+                </pic:pic>
+              </a:graphicData>
+            </a:graphic>
+          </wp:inline>
+        </w:drawing>
       </w:r>
     </w:p>
     <w:p>
@@ -3401,6 +3499,14 @@
         <w:jc w:val="both"/>
       </w:pPr>
     </w:p>
+    <w:p>
+      <w:pPr>
+        <w:spacing w:after="0" w:line="240" w:lineRule="auto"/>
+      </w:pPr>
+      <w:r>
+        <w:br w:type="page"/>
+      </w:r>
+    </w:p>
     <w:tbl>
       <w:tblPr>
         <w:tblStyle w:val="Tablaconcuadrcula"/>
@@ -3427,6 +3533,7 @@
               <w:rPr>
                 <w:b/>
               </w:rPr>
+              <w:lastRenderedPageBreak/>
               <w:t>Struct</w:t>
             </w:r>
             <w:r>
@@ -3545,10 +3652,7 @@
               <w:jc w:val="both"/>
             </w:pPr>
             <w:r>
-              <w:t xml:space="preserve">Identificador del procesos que </w:t>
-            </w:r>
-            <w:r>
-              <w:t>recibirá la respuesta</w:t>
+              <w:t>Identificador del procesos que recibirá la respuesta</w:t>
             </w:r>
           </w:p>
         </w:tc>
@@ -3592,10 +3696,7 @@
               <w:jc w:val="both"/>
             </w:pPr>
             <w:r>
-              <w:t xml:space="preserve">Identificador de la </w:t>
-            </w:r>
-            <w:r>
-              <w:t>respuesta recibida</w:t>
+              <w:t>Identificador de la respuesta recibida</w:t>
             </w:r>
           </w:p>
         </w:tc>
@@ -3884,17 +3985,201 @@
         <w:jc w:val="both"/>
       </w:pPr>
       <w:r>
+        <w:t xml:space="preserve">Al momento de iniciar este programa, se generan dos archivos temporales en la carpeta </w:t>
+      </w:r>
+      <w:r>
+        <w:rPr>
+          <w:b/>
+        </w:rPr>
+        <w:t>/tmp</w:t>
+      </w:r>
+      <w:r>
+        <w:t>. Estos son utilizados para generar el identificador de la cola. Acto seguido, este procesos genera las colas, prepara la base de datos y entra en su ciclo de vida.</w:t>
+      </w:r>
+    </w:p>
+    <w:p>
+      <w:pPr>
+        <w:jc w:val="both"/>
+      </w:pPr>
+      <w:r>
+        <w:t xml:space="preserve">Desde el lado del </w:t>
+      </w:r>
+      <w:r>
+        <w:rPr>
+          <w:b/>
+        </w:rPr>
+        <w:t>client</w:t>
+      </w:r>
+      <w:r>
+        <w:t>:</w:t>
+      </w:r>
+    </w:p>
+    <w:p>
+      <w:pPr>
+        <w:jc w:val="both"/>
+      </w:pPr>
+      <w:r>
+        <w:t xml:space="preserve">Este cuando inicia verifica que existan los archivos temporales en </w:t>
+      </w:r>
+      <w:r>
+        <w:rPr>
+          <w:b/>
+        </w:rPr>
+        <w:t>/tmp</w:t>
+      </w:r>
+      <w:r>
+        <w:t>. Si estos existen se generan las colas. Si no existen, se toma como indicador de la no existencia de servicio y se finaliza el proceso indicando al usuario que no hay servicio disponible.</w:t>
+      </w:r>
+    </w:p>
+    <w:p>
+      <w:pPr>
+        <w:pStyle w:val="Subttulo"/>
+      </w:pPr>
+      <w:r>
+        <w:t>¿Cómo se produce la comunicación a través de las colas?</w:t>
+      </w:r>
+    </w:p>
+    <w:p>
+      <w:pPr>
+        <w:jc w:val="both"/>
+      </w:pPr>
+      <w:r>
+        <w:t xml:space="preserve">Desde el lado del </w:t>
+      </w:r>
+      <w:r>
+        <w:rPr>
+          <w:b/>
+        </w:rPr>
+        <w:t>S</w:t>
+      </w:r>
+      <w:r>
+        <w:rPr>
+          <w:b/>
+        </w:rPr>
+        <w:t>erver</w:t>
+      </w:r>
+      <w:r>
+        <w:t xml:space="preserve">: </w:t>
+      </w:r>
+    </w:p>
+    <w:p>
+      <w:pPr>
+        <w:jc w:val="both"/>
+      </w:pPr>
+      <w:r>
+        <w:t xml:space="preserve">En cada iteración del ciclo de vida, se lee de </w:t>
+      </w:r>
+      <w:r>
+        <w:rPr>
+          <w:b/>
+        </w:rPr>
+        <w:t>mqRequest</w:t>
+      </w:r>
+      <w:r>
+        <w:t xml:space="preserve"> la siguiente petición (con el id 0) de manera </w:t>
+      </w:r>
+      <w:r>
+        <w:rPr>
+          <w:b/>
+        </w:rPr>
+        <w:t>bloqueante</w:t>
+      </w:r>
+      <w:r>
+        <w:t xml:space="preserve"> (Al no haber prioridad entre clientes, se lee siempre el próximo mensaje en la cola.) </w:t>
+      </w:r>
+      <w:r>
+        <w:t xml:space="preserve">Luego se procesa la consulta y se generan los </w:t>
+      </w:r>
+      <w:r>
+        <w:rPr>
+          <w:b/>
+        </w:rPr>
+        <w:t>structs</w:t>
+      </w:r>
+      <w:r>
+        <w:t xml:space="preserve"> </w:t>
+      </w:r>
+      <w:r>
+        <w:t xml:space="preserve">de respuesta, para enviarlos por </w:t>
+      </w:r>
+      <w:r>
+        <w:rPr>
+          <w:b/>
+        </w:rPr>
+        <w:t>mqResponse</w:t>
+      </w:r>
+      <w:r>
+        <w:t>.</w:t>
+      </w:r>
+    </w:p>
+    <w:p>
+      <w:pPr>
+        <w:jc w:val="both"/>
+      </w:pPr>
+      <w:r>
+        <w:t xml:space="preserve">Si bien se lee con el id 0, las </w:t>
+      </w:r>
+      <w:r>
+        <w:rPr>
+          <w:b/>
+        </w:rPr>
+        <w:t>structs</w:t>
+      </w:r>
+      <w:r>
+        <w:t xml:space="preserve"> de peticiones vienen firmadas con un identificador único para cada proceso (para asegurarnos que el identificador es único, se usa el </w:t>
+      </w:r>
+      <w:r>
+        <w:rPr>
+          <w:b/>
+        </w:rPr>
+        <w:t>process id</w:t>
+      </w:r>
+      <w:r>
+        <w:t>).</w:t>
+      </w:r>
+      <w:r>
+        <w:t xml:space="preserve"> Esto se hace para, luego, marcar las </w:t>
+      </w:r>
+      <w:r>
+        <w:rPr>
+          <w:b/>
+        </w:rPr>
+        <w:t>structs</w:t>
+      </w:r>
+      <w:r>
+        <w:t xml:space="preserve"> de respuesta con este identificador.</w:t>
+      </w:r>
+    </w:p>
+    <w:p>
+      <w:pPr>
+        <w:spacing w:after="0" w:line="240" w:lineRule="auto"/>
+      </w:pPr>
+      <w:r>
+        <w:br w:type="page"/>
+      </w:r>
+    </w:p>
+    <w:p>
+      <w:pPr>
+        <w:jc w:val="both"/>
+      </w:pPr>
+      <w:r>
         <w:lastRenderedPageBreak/>
-        <w:t xml:space="preserve">Al momento de iniciar este programa, se generan dos archivos temporales en la carpeta </w:t>
-      </w:r>
-      <w:r>
-        <w:rPr>
-          <w:b/>
-        </w:rPr>
-        <w:t>/tmp</w:t>
-      </w:r>
-      <w:r>
-        <w:t>. Estos son utilizados para generar el identificador de la cola. Acto seguido, este procesos genera las colas, prepara la base de datos y entra en su ciclo de vida.</w:t>
+        <w:t xml:space="preserve">Del lado del </w:t>
+      </w:r>
+      <w:r>
+        <w:rPr>
+          <w:b/>
+        </w:rPr>
+        <w:t>C</w:t>
+      </w:r>
+      <w:r>
+        <w:rPr>
+          <w:b/>
+        </w:rPr>
+        <w:t>lient</w:t>
+      </w:r>
+      <w:r>
+        <w:t>:</w:t>
       </w:r>
     </w:p>
     <w:p>
@@ -3902,16 +4187,51 @@
         <w:jc w:val="both"/>
       </w:pPr>
       <w:r>
-        <w:t xml:space="preserve">Desde el lado del </w:t>
-      </w:r>
-      <w:r>
-        <w:rPr>
-          <w:b/>
-        </w:rPr>
-        <w:t>client</w:t>
-      </w:r>
-      <w:r>
-        <w:t>:</w:t>
+        <w:t xml:space="preserve">El cliente genera la petición (ingresando como id del </w:t>
+      </w:r>
+      <w:r>
+        <w:rPr>
+          <w:b/>
+        </w:rPr>
+        <w:t>struct</w:t>
+      </w:r>
+      <w:r>
+        <w:t xml:space="preserve"> que modela la petición su </w:t>
+      </w:r>
+      <w:r>
+        <w:rPr>
+          <w:b/>
+        </w:rPr>
+        <w:t>process id</w:t>
+      </w:r>
+      <w:r>
+        <w:t xml:space="preserve">), envía la petición por el </w:t>
+      </w:r>
+      <w:r>
+        <w:rPr>
+          <w:b/>
+        </w:rPr>
+        <w:t>mqRequest</w:t>
+      </w:r>
+      <w:r>
+        <w:t xml:space="preserve"> y se queda leyendo, de manera bloqueante, por </w:t>
+      </w:r>
+      <w:r>
+        <w:rPr>
+          <w:b/>
+        </w:rPr>
+        <w:t>mqResponse</w:t>
+      </w:r>
+      <w:r>
+        <w:t xml:space="preserve"> con el identificador propio.</w:t>
+      </w:r>
+    </w:p>
+    <w:p>
+      <w:pPr>
+        <w:pStyle w:val="Subttulo"/>
+      </w:pPr>
+      <w:r>
+        <w:t>¿Cómo se finaliza el servicio?</w:t>
       </w:r>
     </w:p>
     <w:p>
@@ -3919,24 +4239,16 @@
         <w:jc w:val="both"/>
       </w:pPr>
       <w:r>
-        <w:t xml:space="preserve">Este cuando inicia verifica que existan los archivos temporales en </w:t>
-      </w:r>
-      <w:r>
-        <w:rPr>
-          <w:b/>
-        </w:rPr>
-        <w:t>/tmp</w:t>
-      </w:r>
-      <w:r>
-        <w:t>. Si estos existen se generan las colas. Si no existen, se toma como indicador de la no existencia de servicio y se finaliza el proceso indicando al usuario que no hay servicio disponible.</w:t>
-      </w:r>
-    </w:p>
-    <w:p>
-      <w:pPr>
-        <w:pStyle w:val="Subttulo"/>
-      </w:pPr>
-      <w:r>
-        <w:t>¿Cómo se produce la comunicación a través de las colas?</w:t>
+        <w:t xml:space="preserve">Ahora que se explico la comunicación y la identificación a través de los </w:t>
+      </w:r>
+      <w:r>
+        <w:rPr>
+          <w:b/>
+        </w:rPr>
+        <w:t>process id</w:t>
+      </w:r>
+      <w:r>
+        <w:t>, se explicara cómo se finaliza el servicio:</w:t>
       </w:r>
     </w:p>
     <w:p>
@@ -3944,7 +4256,7 @@
         <w:jc w:val="both"/>
       </w:pPr>
       <w:r>
-        <w:t xml:space="preserve">Desde el lado del </w:t>
+        <w:t xml:space="preserve">El </w:t>
       </w:r>
       <w:r>
         <w:rPr>
@@ -3953,7 +4265,62 @@
         <w:t>server</w:t>
       </w:r>
       <w:r>
-        <w:t xml:space="preserve">: </w:t>
+        <w:t xml:space="preserve">, en su ciclo de vida </w:t>
+      </w:r>
+      <w:r>
+        <w:rPr>
+          <w:b/>
+          <w:i/>
+        </w:rPr>
+        <w:t>antes</w:t>
+      </w:r>
+      <w:r>
+        <w:t xml:space="preserve"> de leer la siguiente petición, lee de la cola </w:t>
+      </w:r>
+      <w:r>
+        <w:rPr>
+          <w:b/>
+        </w:rPr>
+        <w:t>mqRequest</w:t>
+      </w:r>
+      <w:r>
+        <w:t xml:space="preserve"> con el identificador </w:t>
+      </w:r>
+      <w:r>
+        <w:rPr>
+          <w:b/>
+        </w:rPr>
+        <w:t>1</w:t>
+      </w:r>
+      <w:r>
+        <w:t xml:space="preserve"> de manera </w:t>
+      </w:r>
+      <w:r>
+        <w:rPr>
+          <w:b/>
+        </w:rPr>
+        <w:t>no bloqueante</w:t>
+      </w:r>
+      <w:r>
+        <w:t xml:space="preserve">. </w:t>
+      </w:r>
+      <w:r>
+        <w:t>Se lee de manera no bloqueante ya que se quiere dar prioridad a esta petición</w:t>
+      </w:r>
+      <w:r>
+        <w:t>, que es la del cierre del servidor</w:t>
+      </w:r>
+      <w:r>
+        <w:t xml:space="preserve">. </w:t>
+      </w:r>
+      <w:r>
+        <w:t>Si no se recibió ninguna petición se sigue como se explico previamente</w:t>
+      </w:r>
+      <w:r>
+        <w:t xml:space="preserve"> de manera normal</w:t>
+      </w:r>
+      <w:r>
+        <w:t>.</w:t>
       </w:r>
     </w:p>
     <w:p>
@@ -3961,34 +4328,133 @@
         <w:jc w:val="both"/>
       </w:pPr>
       <w:r>
-        <w:t xml:space="preserve">En cada iteración del ciclo de vida, se lee de </w:t>
-      </w:r>
-      <w:r>
-        <w:rPr>
-          <w:b/>
-        </w:rPr>
-        <w:t>mqRequest</w:t>
-      </w:r>
-      <w:r>
-        <w:t xml:space="preserve"> la siguiente petición (con el id 0) de manera bloqueante. Luego se procesa la consulta y se generan los </w:t>
-      </w:r>
-      <w:r>
-        <w:rPr>
-          <w:b/>
-        </w:rPr>
-        <w:t>structs</w:t>
+        <w:t>En caso de recibir la petición con el identificador 1, esto significa que se creó un programa</w:t>
+      </w:r>
+      <w:r>
+        <w:t xml:space="preserve"> cliente</w:t>
+      </w:r>
+      <w:r>
+        <w:t xml:space="preserve"> “</w:t>
+      </w:r>
+      <w:r>
+        <w:rPr>
+          <w:b/>
+        </w:rPr>
+        <w:t>A</w:t>
+      </w:r>
+      <w:r>
+        <w:rPr>
+          <w:b/>
+        </w:rPr>
+        <w:t>dministrador</w:t>
+      </w:r>
+      <w:r>
+        <w:t xml:space="preserve">” que toma la decisión de terminar el proceso. Este </w:t>
+      </w:r>
+      <w:r>
+        <w:t>cliente</w:t>
       </w:r>
       <w:r>
         <w:t xml:space="preserve"> </w:t>
       </w:r>
       <w:r>
-        <w:t xml:space="preserve">de respuesta, para enviarlos por </w:t>
-      </w:r>
-      <w:r>
-        <w:rPr>
-          <w:b/>
-        </w:rPr>
-        <w:t>mqResponse</w:t>
+        <w:t>“</w:t>
+      </w:r>
+      <w:r>
+        <w:rPr>
+          <w:b/>
+        </w:rPr>
+        <w:t>A</w:t>
+      </w:r>
+      <w:r>
+        <w:rPr>
+          <w:b/>
+        </w:rPr>
+        <w:t>dministrador</w:t>
+      </w:r>
+      <w:r>
+        <w:t xml:space="preserve">” envía una petición con el identificador “1”, el cual nos aseguramos de que no se repite con un cliente común ya que es el </w:t>
+      </w:r>
+      <w:r>
+        <w:rPr>
+          <w:b/>
+        </w:rPr>
+        <w:t>process id</w:t>
+      </w:r>
+      <w:r>
+        <w:t xml:space="preserve"> del proceso “</w:t>
+      </w:r>
+      <w:r>
+        <w:rPr>
+          <w:b/>
+        </w:rPr>
+        <w:t>init</w:t>
+      </w:r>
+      <w:r>
+        <w:t>”.</w:t>
+      </w:r>
+      <w:r>
+        <w:t xml:space="preserve"> </w:t>
+      </w:r>
+      <w:r>
+        <w:t>Recibida la petición de finalización, se lee de la cola todas las peticiones y se informa a los clientes del fin de la conexión para destrabarlos de la lectura de la cola. Luego se finaliza el servicio liberando las colas y borrando los archivos temporales.</w:t>
+      </w:r>
+      <w:r>
+        <w:t xml:space="preserve"> </w:t>
+      </w:r>
+      <w:r>
+        <w:t xml:space="preserve">El programa </w:t>
+      </w:r>
+      <w:r>
+        <w:rPr>
+          <w:b/>
+        </w:rPr>
+        <w:t>S</w:t>
+      </w:r>
+      <w:r>
+        <w:rPr>
+          <w:b/>
+        </w:rPr>
+        <w:t>erver</w:t>
+      </w:r>
+      <w:r>
+        <w:t xml:space="preserve"> hace uso de un programa </w:t>
+      </w:r>
+      <w:r>
+        <w:rPr>
+          <w:b/>
+        </w:rPr>
+        <w:t>C</w:t>
+      </w:r>
+      <w:r>
+        <w:rPr>
+          <w:b/>
+        </w:rPr>
+        <w:t>lient</w:t>
+      </w:r>
+      <w:r>
+        <w:t>, el cual está renombrado como “</w:t>
+      </w:r>
+      <w:r>
+        <w:rPr>
+          <w:b/>
+        </w:rPr>
+        <w:t>admin</w:t>
+      </w:r>
+      <w:r>
+        <w:t xml:space="preserve">” en la carpeta donde se encuentra </w:t>
+      </w:r>
+      <w:r>
+        <w:rPr>
+          <w:b/>
+        </w:rPr>
+        <w:t>S</w:t>
+      </w:r>
+      <w:r>
+        <w:rPr>
+          <w:b/>
+        </w:rPr>
+        <w:t>erver</w:t>
       </w:r>
       <w:r>
         <w:t>.</w:t>
@@ -3996,264 +4462,9 @@
     </w:p>
     <w:p>
       <w:pPr>
-        <w:jc w:val="both"/>
-      </w:pPr>
-      <w:r>
-        <w:t xml:space="preserve">Si bien se lee con el id 0, las </w:t>
-      </w:r>
-      <w:r>
-        <w:rPr>
-          <w:b/>
-        </w:rPr>
-        <w:t>structs</w:t>
-      </w:r>
-      <w:r>
-        <w:t xml:space="preserve"> de peticiones vienen firmadas con un identificador único para cada proceso (para asegurarnos que el identificador es único, se usa el </w:t>
-      </w:r>
-      <w:r>
-        <w:rPr>
-          <w:b/>
-        </w:rPr>
-        <w:t>process id</w:t>
-      </w:r>
-      <w:r>
-        <w:t>).</w:t>
-      </w:r>
-      <w:r>
-        <w:t xml:space="preserve"> Esto se hace para, luego, marcar las </w:t>
-      </w:r>
-      <w:r>
-        <w:rPr>
-          <w:b/>
-        </w:rPr>
-        <w:t>structs</w:t>
-      </w:r>
-      <w:r>
-        <w:t xml:space="preserve"> de respuesta con este identificador.</w:t>
-      </w:r>
-    </w:p>
-    <w:p>
-      <w:pPr>
-        <w:jc w:val="both"/>
-      </w:pPr>
-      <w:r>
-        <w:t xml:space="preserve">Del lado del </w:t>
-      </w:r>
-      <w:r>
-        <w:rPr>
-          <w:b/>
-        </w:rPr>
-        <w:t>client</w:t>
-      </w:r>
-      <w:r>
-        <w:t>:</w:t>
-      </w:r>
-    </w:p>
-    <w:p>
-      <w:pPr>
-        <w:jc w:val="both"/>
-      </w:pPr>
-      <w:r>
-        <w:t xml:space="preserve">El cliente genera la petición (ingresando como id del </w:t>
-      </w:r>
-      <w:r>
-        <w:rPr>
-          <w:b/>
-        </w:rPr>
-        <w:t>struct</w:t>
-      </w:r>
-      <w:r>
-        <w:t xml:space="preserve"> que modela la petición su </w:t>
-      </w:r>
-      <w:r>
-        <w:rPr>
-          <w:b/>
-        </w:rPr>
-        <w:t>process id</w:t>
-      </w:r>
-      <w:r>
-        <w:t xml:space="preserve">), envía la petición por el </w:t>
-      </w:r>
-      <w:r>
-        <w:rPr>
-          <w:b/>
-        </w:rPr>
-        <w:t>mqRequest</w:t>
-      </w:r>
-      <w:r>
-        <w:t xml:space="preserve"> y se queda leyendo, de manera bloqueante, por </w:t>
-      </w:r>
-      <w:r>
-        <w:rPr>
-          <w:b/>
-        </w:rPr>
-        <w:t>mqResponse</w:t>
-      </w:r>
-      <w:r>
-        <w:t xml:space="preserve"> con el identificador propio.</w:t>
-      </w:r>
-    </w:p>
-    <w:p>
-      <w:pPr>
-        <w:pStyle w:val="Subttulo"/>
-      </w:pPr>
-      <w:r>
-        <w:t>¿Cómo se finaliza el servicio?</w:t>
-      </w:r>
-    </w:p>
-    <w:p>
-      <w:pPr>
-        <w:jc w:val="both"/>
-      </w:pPr>
-      <w:r>
-        <w:t xml:space="preserve">Ahora que se explico la comunicación y la identificación a través de los </w:t>
-      </w:r>
-      <w:r>
-        <w:rPr>
-          <w:b/>
-        </w:rPr>
-        <w:t>process id</w:t>
-      </w:r>
-      <w:r>
-        <w:t>, se explicara cómo se finaliza el servicio:</w:t>
-      </w:r>
-    </w:p>
-    <w:p>
-      <w:pPr>
-        <w:jc w:val="both"/>
-      </w:pPr>
-      <w:r>
-        <w:t xml:space="preserve">El </w:t>
-      </w:r>
-      <w:r>
-        <w:rPr>
-          <w:b/>
-        </w:rPr>
-        <w:t>server</w:t>
-      </w:r>
-      <w:r>
-        <w:t xml:space="preserve">, en su ciclo de vida antes de leer la siguiente petición, lee de la cola </w:t>
-      </w:r>
-      <w:r>
-        <w:rPr>
-          <w:b/>
-        </w:rPr>
-        <w:t>mqRequest</w:t>
-      </w:r>
-      <w:r>
-        <w:t xml:space="preserve"> con el identificador 1 de manera no bloqueante. Si no se recibió ninguna petición se sigue como se explico previamente.</w:t>
-      </w:r>
-    </w:p>
-    <w:p>
-      <w:pPr>
-        <w:jc w:val="both"/>
-      </w:pPr>
-      <w:r>
-        <w:t>En caso de recibir la petición con el identificador 1, esto significa que se creó un programa “</w:t>
-      </w:r>
-      <w:r>
-        <w:rPr>
-          <w:b/>
-        </w:rPr>
-        <w:t>cliente-administrador</w:t>
-      </w:r>
-      <w:r>
-        <w:t>” que toma la decisión de terminar el proceso. Se lee de manera no bloqueante ya que se quiere dar prioridad a esta petición, pero si no se encuentra ninguna en la cola se debe seguir leyendo las peticiones de manera normal.</w:t>
-      </w:r>
-    </w:p>
-    <w:p>
-      <w:pPr>
-        <w:jc w:val="both"/>
-      </w:pPr>
-      <w:r>
-        <w:t>Este programa llamado “</w:t>
-      </w:r>
-      <w:r>
-        <w:rPr>
-          <w:b/>
-        </w:rPr>
-        <w:t>cliente-administrador</w:t>
-      </w:r>
-      <w:r>
-        <w:t xml:space="preserve">” envía una petición con el identificador “1”, el cual nos aseguramos de que no se repite con un cliente común ya que es el </w:t>
-      </w:r>
-      <w:r>
-        <w:rPr>
-          <w:b/>
-        </w:rPr>
-        <w:t>process id</w:t>
-      </w:r>
-      <w:r>
-        <w:t xml:space="preserve"> del proceso “</w:t>
-      </w:r>
-      <w:r>
-        <w:rPr>
-          <w:b/>
-        </w:rPr>
-        <w:t>init</w:t>
-      </w:r>
-      <w:r>
-        <w:t>”.</w:t>
-      </w:r>
-    </w:p>
-    <w:p>
-      <w:pPr>
-        <w:jc w:val="both"/>
-      </w:pPr>
-      <w:r>
-        <w:lastRenderedPageBreak/>
-        <w:t>Recibida la petición de finalización, se lee de la cola todas las peticiones y se informa a los clientes del fin de la conexión para destrabarlos de la lectura de la cola. Luego se finaliza el servicio liberando las colas y borrando los archivos temporales.</w:t>
-      </w:r>
-    </w:p>
-    <w:p>
-      <w:pPr>
-        <w:jc w:val="both"/>
-      </w:pPr>
-      <w:r>
-        <w:t xml:space="preserve">El programa </w:t>
-      </w:r>
-      <w:r>
-        <w:rPr>
-          <w:b/>
-        </w:rPr>
-        <w:t>server</w:t>
-      </w:r>
-      <w:r>
-        <w:t xml:space="preserve"> hace uso de un programa </w:t>
-      </w:r>
-      <w:r>
-        <w:rPr>
-          <w:b/>
-        </w:rPr>
-        <w:t>client</w:t>
-      </w:r>
-      <w:r>
-        <w:t>, el cual está renombrado como “</w:t>
-      </w:r>
-      <w:r>
-        <w:rPr>
-          <w:b/>
-        </w:rPr>
-        <w:t>admin</w:t>
-      </w:r>
-      <w:r>
-        <w:t xml:space="preserve">” en la carpeta donde se encuentra </w:t>
-      </w:r>
-      <w:r>
-        <w:rPr>
-          <w:b/>
-        </w:rPr>
-        <w:t>server</w:t>
-      </w:r>
-      <w:r>
-        <w:t>.</w:t>
-      </w:r>
-    </w:p>
-    <w:p>
-      <w:pPr>
         <w:pStyle w:val="Ttulo2"/>
       </w:pPr>
-      <w:bookmarkStart w:id="7" w:name="_Toc359880319"/>
+      <w:bookmarkStart w:id="7" w:name="_Toc359932409"/>
       <w:r>
         <w:t>Ventajas</w:t>
       </w:r>
@@ -4311,7 +4522,7 @@
       <w:pPr>
         <w:pStyle w:val="Ttulo2"/>
       </w:pPr>
-      <w:bookmarkStart w:id="8" w:name="_Toc359880320"/>
+      <w:bookmarkStart w:id="8" w:name="_Toc359932410"/>
       <w:r>
         <w:t>Desventajas</w:t>
       </w:r>
@@ -4336,14 +4547,46 @@
         <w:t>structs</w:t>
       </w:r>
       <w:r>
-        <w:t xml:space="preserve">. Sin embargo se decidió seguir con este diseño dado que se especifica que la cola soporta hasta… </w:t>
-      </w:r>
-      <w:r>
-        <w:rPr>
-          <w:b/>
-          <w:color w:val="FF0000"/>
-        </w:rPr>
-        <w:t>// explicar eso de que soporta muchos bytes y muchos structs y los registros son re chiquitos y pavos y el scope no da para algo complejo.</w:t>
+        <w:t>. Sin embargo se decidió seguir con este diseño dado que se espe</w:t>
+      </w:r>
+      <w:r>
+        <w:t>cifica que la cola soporta una cantidad de mensajes bastante superior a la esperada en el alcance de este proyecto. (En “</w:t>
+      </w:r>
+      <w:r>
+        <w:t>/proc/sys/fs/mqueue/msg_max</w:t>
+      </w:r>
+      <w:r>
+        <w:t xml:space="preserve">” se puede modificar la cantidad de mensajes máximos que pueden existir en una cola de mensajes. El límite máximo [HARD_MAX] es de (131072 / sizeof(void *)), que según el </w:t>
+      </w:r>
+      <w:r>
+        <w:rPr>
+          <w:i/>
+        </w:rPr>
+        <w:t>man</w:t>
+      </w:r>
+      <w:r>
+        <w:t xml:space="preserve"> de </w:t>
+      </w:r>
+      <w:r>
+        <w:rPr>
+          <w:i/>
+        </w:rPr>
+        <w:t>mq_overview</w:t>
+      </w:r>
+      <w:r>
+        <w:t xml:space="preserve"> </w:t>
+      </w:r>
+      <w:r>
+        <w:t xml:space="preserve">es de </w:t>
+      </w:r>
+      <w:r>
+        <w:rPr>
+          <w:b/>
+        </w:rPr>
+        <w:t>32768</w:t>
+      </w:r>
+      <w:r>
+        <w:t xml:space="preserve"> en un Linux/86)</w:t>
       </w:r>
     </w:p>
     <w:p>
@@ -4356,7 +4599,11 @@
         <w:jc w:val="both"/>
       </w:pPr>
       <w:r>
-        <w:t xml:space="preserve">Si se envía la petición de finalización y el servidor se encuentra procesando una consulta muy grande, no se efectuara el cierre del mismo hasta que no se termine la consulta en curso. Dado que el sistema es pequeño, la base de datos no es compleja, se considera que para este </w:t>
+        <w:t xml:space="preserve">Si se envía la petición de finalización y el servidor se encuentra procesando una consulta muy grande, no se efectuara el cierre del mismo hasta que no se termine la consulta en curso. Dado que el sistema es pequeño, la base de datos no es compleja, se considera que </w:t>
+      </w:r>
+      <w:r>
+        <w:lastRenderedPageBreak/>
+        <w:t xml:space="preserve">para este </w:t>
       </w:r>
       <w:r>
         <w:rPr>
@@ -4372,9 +4619,15 @@
       <w:pPr>
         <w:pStyle w:val="Ttulo2"/>
       </w:pPr>
-      <w:bookmarkStart w:id="9" w:name="_Toc359880321"/>
-      <w:r>
-        <w:t>ClientUI</w:t>
+      <w:bookmarkStart w:id="9" w:name="_Toc359932411"/>
+      <w:r>
+        <w:t>Client</w:t>
+      </w:r>
+      <w:r>
+        <w:t>G</w:t>
+      </w:r>
+      <w:r>
+        <w:t>UI</w:t>
       </w:r>
       <w:bookmarkEnd w:id="9"/>
     </w:p>
@@ -4383,13 +4636,25 @@
         <w:jc w:val="both"/>
       </w:pPr>
       <w:r>
-        <w:t xml:space="preserve">Este programa fue desarrollado en java dado que es solo una interfaz grafica que agrega valor al trabajo y conocemos las librerías para llevarla a cabo y nos llevo poco esfuerzo. No se suplanto nada critico de concurrencia con código java por lo tanto no consideramos que se haya violado la restricción de que la solución deba ser resuelta en </w:t>
-      </w:r>
-      <w:r>
-        <w:rPr>
-          <w:b/>
-        </w:rPr>
-        <w:t>c++</w:t>
+        <w:t>Est</w:t>
+      </w:r>
+      <w:r>
+        <w:t>e programa fue desarrollado en J</w:t>
+      </w:r>
+      <w:r>
+        <w:t xml:space="preserve">ava dado que es solo una interfaz grafica que agrega valor al trabajo y conocemos las librerías para llevarla a cabo y nos llevo poco esfuerzo. No se suplanto nada critico de concurrencia con código java por lo tanto no consideramos que se haya violado la restricción de que la solución deba ser resuelta en </w:t>
+      </w:r>
+      <w:r>
+        <w:rPr>
+          <w:b/>
+        </w:rPr>
+        <w:t>C</w:t>
+      </w:r>
+      <w:r>
+        <w:rPr>
+          <w:b/>
+        </w:rPr>
+        <w:t>++</w:t>
       </w:r>
       <w:r>
         <w:t>.</w:t>
@@ -4400,6 +4665,100 @@
         <w:jc w:val="both"/>
       </w:pPr>
       <w:r>
+        <w:t>La interfaz permite un acercamiento y usabilidad mayor al usuario final con el programa. Posee ciertas facilidades, como por ejemplo el hecho de que se pueden dejar los campos vacíos y luego estos serán interpretados como si se hubiese ingresado –a (Osea *, “todo”). Esto hace que el uso de filtros para la lectura sea más ameno, así como también el uso de los otros casos de uso que precisaban que tengan los primeros cuatro argumentos necesariamente se ve simplificado con esta sustitución automática que genera la GUI.</w:t>
+      </w:r>
+    </w:p>
+    <w:p>
+      <w:pPr>
+        <w:jc w:val="center"/>
+      </w:pPr>
+      <w:r>
+        <w:drawing>
+          <wp:inline distT="0" distB="0" distL="0" distR="0">
+            <wp:extent cx="4575810" cy="4288365"/>
+            <wp:effectExtent l="38100" t="57150" r="110490" b="93135"/>
+            <wp:docPr id="7" name="Imagen 3" descr="C:\Users\SEBAS\Desktop\clientGUI.png"/>
+            <wp:cNvGraphicFramePr>
+              <a:graphicFrameLocks xmlns:a="http://schemas.openxmlformats.org/drawingml/2006/main" noChangeAspect="1"/>
+            </wp:cNvGraphicFramePr>
+            <a:graphic xmlns:a="http://schemas.openxmlformats.org/drawingml/2006/main">
+              <a:graphicData uri="http://schemas.openxmlformats.org/drawingml/2006/picture">
+                <pic:pic xmlns:pic="http://schemas.openxmlformats.org/drawingml/2006/picture">
+                  <pic:nvPicPr>
+                    <pic:cNvPr id="0" name="Picture 3" descr="C:\Users\SEBAS\Desktop\clientGUI.png"/>
+                    <pic:cNvPicPr>
+                      <a:picLocks noChangeAspect="1" noChangeArrowheads="1"/>
+                    </pic:cNvPicPr>
+                  </pic:nvPicPr>
+                  <pic:blipFill>
+                    <a:blip r:embed="rId10"/>
+                    <a:srcRect/>
+                    <a:stretch>
+                      <a:fillRect/>
+                    </a:stretch>
+                  </pic:blipFill>
+                  <pic:spPr bwMode="auto">
+                    <a:xfrm>
+                      <a:off x="0" y="0"/>
+                      <a:ext cx="4575674" cy="4288238"/>
+                    </a:xfrm>
+                    <a:prstGeom prst="rect">
+                      <a:avLst/>
+                    </a:prstGeom>
+                    <a:ln w="38100" cap="sq">
+                      <a:solidFill>
+                        <a:srgbClr val="000000"/>
+                      </a:solidFill>
+                      <a:prstDash val="solid"/>
+                      <a:miter lim="800000"/>
+                    </a:ln>
+                    <a:effectLst>
+                      <a:outerShdw blurRad="50800" dist="38100" dir="2700000" algn="tl" rotWithShape="0">
+                        <a:srgbClr val="000000">
+                          <a:alpha val="43000"/>
+                        </a:srgbClr>
+                      </a:outerShdw>
+                    </a:effectLst>
+                  </pic:spPr>
+                </pic:pic>
+              </a:graphicData>
+            </a:graphic>
+          </wp:inline>
+        </w:drawing>
+      </w:r>
+    </w:p>
+    <w:p>
+      <w:pPr>
+        <w:jc w:val="both"/>
+      </w:pPr>
+      <w:r>
+        <w:t xml:space="preserve">El resto de la funcionalidad de la GUI consta en lanzar el programa </w:t>
+      </w:r>
+      <w:r>
+        <w:rPr>
+          <w:b/>
+        </w:rPr>
+        <w:t>Client</w:t>
+      </w:r>
+      <w:r>
+        <w:t xml:space="preserve"> con los argumentos que el usuario ingreso en la interfaz, y luego leer la salida del programa </w:t>
+      </w:r>
+      <w:r>
+        <w:rPr>
+          <w:b/>
+        </w:rPr>
+        <w:t>Client</w:t>
+      </w:r>
+      <w:r>
+        <w:t xml:space="preserve"> e imprimirlo por pantalla.</w:t>
+      </w:r>
+    </w:p>
+    <w:p>
+      <w:pPr>
+        <w:jc w:val="both"/>
+      </w:pPr>
+      <w:r>
+        <w:lastRenderedPageBreak/>
         <w:t xml:space="preserve">De todos modos es posible ignorar esta interfaz y utilizar el programa </w:t>
       </w:r>
       <w:r>
@@ -4410,118 +4769,686 @@
       </w:r>
       <w:r>
         <w:t xml:space="preserve"> desde consola.</w:t>
+      </w:r>
+    </w:p>
+    <w:p>
+      <w:pPr>
+        <w:pStyle w:val="Ttulo2"/>
+      </w:pPr>
+      <w:bookmarkStart w:id="10" w:name="_Toc359932412"/>
+      <w:r>
+        <w:t xml:space="preserve">Protocolo de </w:t>
+      </w:r>
+      <w:r>
+        <w:t>comunicación</w:t>
+      </w:r>
+      <w:bookmarkEnd w:id="10"/>
+    </w:p>
+    <w:p>
+      <w:r>
+        <w:t>Para</w:t>
+      </w:r>
+      <w:r>
+        <w:t xml:space="preserve"> llevar a cabo la comunicación entre procesos, se implemento un protocolo de comunicación. Dicho protocolo permite informar tanto una petición como una respuesta con su debido detalle. </w:t>
+      </w:r>
+      <w:r>
+        <w:t>Dentro de cada mensaje enviado, por ambas colas, existe un campo de “</w:t>
+      </w:r>
+      <w:r>
+        <w:rPr>
+          <w:i/>
+        </w:rPr>
+        <w:t>tipo de acción</w:t>
+      </w:r>
+      <w:r>
+        <w:t>”; este campo contiene un identificador de una situación que o bien se quiere llevar a cabo o bien se ha realizado y posee dicha respuesta. Los identificadores de acción son los siguientes definidos:</w:t>
       </w:r>
     </w:p>
     <w:tbl>
       <w:tblPr>
         <w:tblStyle w:val="Tablaconcuadrcula"/>
         <w:tblW w:w="0" w:type="auto"/>
+        <w:jc w:val="center"/>
         <w:tblLook w:val="04A0"/>
       </w:tblPr>
       <w:tblGrid>
-        <w:gridCol w:w="1532"/>
-        <w:gridCol w:w="7452"/>
+        <w:gridCol w:w="1526"/>
+        <w:gridCol w:w="4678"/>
       </w:tblGrid>
       <w:tr>
+        <w:trPr>
+          <w:jc w:val="center"/>
+        </w:trPr>
         <w:tc>
           <w:tcPr>
             <w:tcW w:w="1526" w:type="dxa"/>
-            <w:vAlign w:val="center"/>
-          </w:tcPr>
-          <w:p>
-            <w:pPr>
-              <w:spacing w:after="0"/>
+          </w:tcPr>
+          <w:p>
+            <w:pPr>
               <w:jc w:val="center"/>
               <w:rPr>
                 <w:b/>
-                <w:color w:val="FF0000"/>
+                <w:sz w:val="24"/>
               </w:rPr>
             </w:pPr>
             <w:r>
               <w:rPr>
                 <w:b/>
-                <w:color w:val="FF0000"/>
-              </w:rPr>
-              <w:t>IMPORTANTE</w:t>
-            </w:r>
-            <w:r>
+                <w:sz w:val="24"/>
+              </w:rPr>
+              <w:t>Identificador</w:t>
+            </w:r>
+          </w:p>
+        </w:tc>
+        <w:tc>
+          <w:tcPr>
+            <w:tcW w:w="4678" w:type="dxa"/>
+          </w:tcPr>
+          <w:p>
+            <w:pPr>
+              <w:jc w:val="center"/>
               <w:rPr>
                 <w:b/>
-                <w:color w:val="FF0000"/>
-              </w:rPr>
-              <w:t>!</w:t>
-            </w:r>
-          </w:p>
-        </w:tc>
-        <w:tc>
-          <w:tcPr>
-            <w:tcW w:w="7452" w:type="dxa"/>
-            <w:vAlign w:val="center"/>
-          </w:tcPr>
-          <w:p>
-            <w:pPr>
-              <w:spacing w:after="0"/>
-              <w:jc w:val="center"/>
-            </w:pPr>
-            <w:r>
-              <w:t>Si no se lanza el clientUI.jar darle permisos con el comando:</w:t>
-            </w:r>
-          </w:p>
-          <w:p>
-            <w:pPr>
-              <w:pStyle w:val="Prrafodelista"/>
-              <w:numPr>
-                <w:ilvl w:val="0"/>
-                <w:numId w:val="10"/>
-              </w:numPr>
-              <w:spacing w:after="0"/>
-              <w:jc w:val="center"/>
-            </w:pPr>
-            <w:r>
-              <w:t>chmod +x clientUI.jar</w:t>
+                <w:sz w:val="24"/>
+              </w:rPr>
+            </w:pPr>
+            <w:r>
+              <w:rPr>
+                <w:b/>
+                <w:sz w:val="24"/>
+              </w:rPr>
+              <w:t>Acción</w:t>
+            </w:r>
+          </w:p>
+        </w:tc>
+      </w:tr>
+      <w:tr>
+        <w:trPr>
+          <w:jc w:val="center"/>
+        </w:trPr>
+        <w:tc>
+          <w:tcPr>
+            <w:tcW w:w="1526" w:type="dxa"/>
+          </w:tcPr>
+          <w:p>
+            <w:r>
+              <w:t>1</w:t>
+            </w:r>
+          </w:p>
+        </w:tc>
+        <w:tc>
+          <w:tcPr>
+            <w:tcW w:w="4678" w:type="dxa"/>
+          </w:tcPr>
+          <w:p>
+            <w:r>
+              <w:t>CREATE</w:t>
+            </w:r>
+          </w:p>
+        </w:tc>
+      </w:tr>
+      <w:tr>
+        <w:trPr>
+          <w:jc w:val="center"/>
+        </w:trPr>
+        <w:tc>
+          <w:tcPr>
+            <w:tcW w:w="1526" w:type="dxa"/>
+          </w:tcPr>
+          <w:p>
+            <w:r>
+              <w:t>2</w:t>
+            </w:r>
+          </w:p>
+        </w:tc>
+        <w:tc>
+          <w:tcPr>
+            <w:tcW w:w="4678" w:type="dxa"/>
+          </w:tcPr>
+          <w:p>
+            <w:r>
+              <w:t>UPDATE</w:t>
+            </w:r>
+          </w:p>
+        </w:tc>
+      </w:tr>
+      <w:tr>
+        <w:trPr>
+          <w:jc w:val="center"/>
+        </w:trPr>
+        <w:tc>
+          <w:tcPr>
+            <w:tcW w:w="1526" w:type="dxa"/>
+          </w:tcPr>
+          <w:p>
+            <w:r>
+              <w:t>3</w:t>
+            </w:r>
+          </w:p>
+        </w:tc>
+        <w:tc>
+          <w:tcPr>
+            <w:tcW w:w="4678" w:type="dxa"/>
+          </w:tcPr>
+          <w:p>
+            <w:r>
+              <w:t>READ</w:t>
+            </w:r>
+          </w:p>
+        </w:tc>
+      </w:tr>
+      <w:tr>
+        <w:trPr>
+          <w:jc w:val="center"/>
+        </w:trPr>
+        <w:tc>
+          <w:tcPr>
+            <w:tcW w:w="1526" w:type="dxa"/>
+          </w:tcPr>
+          <w:p>
+            <w:r>
+              <w:t>4</w:t>
+            </w:r>
+          </w:p>
+        </w:tc>
+        <w:tc>
+          <w:tcPr>
+            <w:tcW w:w="4678" w:type="dxa"/>
+          </w:tcPr>
+          <w:p>
+            <w:r>
+              <w:t>DELETE</w:t>
+            </w:r>
+          </w:p>
+        </w:tc>
+      </w:tr>
+      <w:tr>
+        <w:trPr>
+          <w:jc w:val="center"/>
+        </w:trPr>
+        <w:tc>
+          <w:tcPr>
+            <w:tcW w:w="1526" w:type="dxa"/>
+          </w:tcPr>
+          <w:p>
+            <w:r>
+              <w:t>5</w:t>
+            </w:r>
+          </w:p>
+        </w:tc>
+        <w:tc>
+          <w:tcPr>
+            <w:tcW w:w="4678" w:type="dxa"/>
+          </w:tcPr>
+          <w:p>
+            <w:r>
+              <w:rPr>
+                <w:lang w:val="en-US"/>
+              </w:rPr>
+              <w:t>GRACEFUL_QUIT</w:t>
+            </w:r>
+          </w:p>
+        </w:tc>
+      </w:tr>
+      <w:tr>
+        <w:trPr>
+          <w:jc w:val="center"/>
+        </w:trPr>
+        <w:tc>
+          <w:tcPr>
+            <w:tcW w:w="1526" w:type="dxa"/>
+          </w:tcPr>
+          <w:p>
+            <w:r>
+              <w:t>6</w:t>
+            </w:r>
+          </w:p>
+        </w:tc>
+        <w:tc>
+          <w:tcPr>
+            <w:tcW w:w="4678" w:type="dxa"/>
+          </w:tcPr>
+          <w:p>
+            <w:r>
+              <w:rPr>
+                <w:lang w:val="en-US"/>
+              </w:rPr>
+              <w:t>NULL_ACTION_TYPE</w:t>
+            </w:r>
+          </w:p>
+        </w:tc>
+      </w:tr>
+      <w:tr>
+        <w:trPr>
+          <w:jc w:val="center"/>
+        </w:trPr>
+        <w:tc>
+          <w:tcPr>
+            <w:tcW w:w="1526" w:type="dxa"/>
+          </w:tcPr>
+          <w:p>
+            <w:r>
+              <w:t>7</w:t>
+            </w:r>
+          </w:p>
+        </w:tc>
+        <w:tc>
+          <w:tcPr>
+            <w:tcW w:w="4678" w:type="dxa"/>
+          </w:tcPr>
+          <w:p>
+            <w:r>
+              <w:t>HEAD</w:t>
+            </w:r>
+          </w:p>
+        </w:tc>
+      </w:tr>
+      <w:tr>
+        <w:trPr>
+          <w:jc w:val="center"/>
+        </w:trPr>
+        <w:tc>
+          <w:tcPr>
+            <w:tcW w:w="1526" w:type="dxa"/>
+          </w:tcPr>
+          <w:p>
+            <w:r>
+              <w:t>8</w:t>
+            </w:r>
+          </w:p>
+        </w:tc>
+        <w:tc>
+          <w:tcPr>
+            <w:tcW w:w="4678" w:type="dxa"/>
+          </w:tcPr>
+          <w:p>
+            <w:r>
+              <w:t>BODY</w:t>
+            </w:r>
+          </w:p>
+        </w:tc>
+      </w:tr>
+      <w:tr>
+        <w:trPr>
+          <w:jc w:val="center"/>
+        </w:trPr>
+        <w:tc>
+          <w:tcPr>
+            <w:tcW w:w="1526" w:type="dxa"/>
+          </w:tcPr>
+          <w:p>
+            <w:r>
+              <w:t>9</w:t>
+            </w:r>
+          </w:p>
+        </w:tc>
+        <w:tc>
+          <w:tcPr>
+            <w:tcW w:w="4678" w:type="dxa"/>
+          </w:tcPr>
+          <w:p>
+            <w:r>
+              <w:rPr>
+                <w:lang w:val="en-US"/>
+              </w:rPr>
+              <w:t>OPERATION_FAILED</w:t>
+            </w:r>
+          </w:p>
+        </w:tc>
+      </w:tr>
+      <w:tr>
+        <w:trPr>
+          <w:jc w:val="center"/>
+        </w:trPr>
+        <w:tc>
+          <w:tcPr>
+            <w:tcW w:w="1526" w:type="dxa"/>
+          </w:tcPr>
+          <w:p>
+            <w:r>
+              <w:t>10</w:t>
+            </w:r>
+          </w:p>
+        </w:tc>
+        <w:tc>
+          <w:tcPr>
+            <w:tcW w:w="4678" w:type="dxa"/>
+          </w:tcPr>
+          <w:p>
+            <w:r>
+              <w:rPr>
+                <w:lang w:val="en-US"/>
+              </w:rPr>
+              <w:t>ENDOFCONNECTION</w:t>
+            </w:r>
+          </w:p>
+        </w:tc>
+      </w:tr>
+      <w:tr>
+        <w:trPr>
+          <w:jc w:val="center"/>
+        </w:trPr>
+        <w:tc>
+          <w:tcPr>
+            <w:tcW w:w="1526" w:type="dxa"/>
+          </w:tcPr>
+          <w:p>
+            <w:r>
+              <w:t>11</w:t>
+            </w:r>
+          </w:p>
+        </w:tc>
+        <w:tc>
+          <w:tcPr>
+            <w:tcW w:w="4678" w:type="dxa"/>
+          </w:tcPr>
+          <w:p>
+            <w:r>
+              <w:rPr>
+                <w:lang w:val="en-US"/>
+              </w:rPr>
+              <w:t>OPERATION_CREATE_SUCCESS</w:t>
+            </w:r>
+          </w:p>
+        </w:tc>
+      </w:tr>
+      <w:tr>
+        <w:trPr>
+          <w:jc w:val="center"/>
+        </w:trPr>
+        <w:tc>
+          <w:tcPr>
+            <w:tcW w:w="1526" w:type="dxa"/>
+          </w:tcPr>
+          <w:p>
+            <w:r>
+              <w:t>12</w:t>
+            </w:r>
+          </w:p>
+        </w:tc>
+        <w:tc>
+          <w:tcPr>
+            <w:tcW w:w="4678" w:type="dxa"/>
+          </w:tcPr>
+          <w:p>
+            <w:pPr>
+              <w:rPr>
+                <w:lang w:val="en-US"/>
+              </w:rPr>
+            </w:pPr>
+            <w:r>
+              <w:rPr>
+                <w:lang w:val="en-US"/>
+              </w:rPr>
+              <w:t>OPERATION_CREATE_FAIL_PERSON_EXISTS</w:t>
+            </w:r>
+          </w:p>
+        </w:tc>
+      </w:tr>
+      <w:tr>
+        <w:trPr>
+          <w:jc w:val="center"/>
+        </w:trPr>
+        <w:tc>
+          <w:tcPr>
+            <w:tcW w:w="1526" w:type="dxa"/>
+          </w:tcPr>
+          <w:p>
+            <w:r>
+              <w:t>13</w:t>
+            </w:r>
+          </w:p>
+        </w:tc>
+        <w:tc>
+          <w:tcPr>
+            <w:tcW w:w="4678" w:type="dxa"/>
+          </w:tcPr>
+          <w:p>
+            <w:r>
+              <w:rPr>
+                <w:lang w:val="en-US"/>
+              </w:rPr>
+              <w:t>OPERATION_UPDATE_SUCCESS</w:t>
+            </w:r>
+          </w:p>
+        </w:tc>
+      </w:tr>
+      <w:tr>
+        <w:trPr>
+          <w:jc w:val="center"/>
+        </w:trPr>
+        <w:tc>
+          <w:tcPr>
+            <w:tcW w:w="1526" w:type="dxa"/>
+          </w:tcPr>
+          <w:p>
+            <w:r>
+              <w:t>14</w:t>
+            </w:r>
+          </w:p>
+        </w:tc>
+        <w:tc>
+          <w:tcPr>
+            <w:tcW w:w="4678" w:type="dxa"/>
+          </w:tcPr>
+          <w:p>
+            <w:pPr>
+              <w:rPr>
+                <w:lang w:val="en-US"/>
+              </w:rPr>
+            </w:pPr>
+            <w:r>
+              <w:rPr>
+                <w:lang w:val="en-US"/>
+              </w:rPr>
+              <w:t>OPERATION_UPDATE_FAIL_PERSON_EXIST</w:t>
+            </w:r>
+            <w:r>
+              <w:rPr>
+                <w:lang w:val="en-US"/>
+              </w:rPr>
+              <w:t>S</w:t>
+            </w:r>
+          </w:p>
+        </w:tc>
+      </w:tr>
+      <w:tr>
+        <w:trPr>
+          <w:jc w:val="center"/>
+        </w:trPr>
+        <w:tc>
+          <w:tcPr>
+            <w:tcW w:w="1526" w:type="dxa"/>
+          </w:tcPr>
+          <w:p>
+            <w:r>
+              <w:t>15</w:t>
+            </w:r>
+          </w:p>
+        </w:tc>
+        <w:tc>
+          <w:tcPr>
+            <w:tcW w:w="4678" w:type="dxa"/>
+          </w:tcPr>
+          <w:p>
+            <w:pPr>
+              <w:rPr>
+                <w:lang w:val="en-US"/>
+              </w:rPr>
+            </w:pPr>
+            <w:r>
+              <w:rPr>
+                <w:lang w:val="en-US"/>
+              </w:rPr>
+              <w:t>OPERATION_UPDATE_FAIL_PERSON_NOT_EXISTS</w:t>
+            </w:r>
+          </w:p>
+        </w:tc>
+      </w:tr>
+      <w:tr>
+        <w:trPr>
+          <w:jc w:val="center"/>
+        </w:trPr>
+        <w:tc>
+          <w:tcPr>
+            <w:tcW w:w="1526" w:type="dxa"/>
+          </w:tcPr>
+          <w:p>
+            <w:r>
+              <w:t>16</w:t>
+            </w:r>
+          </w:p>
+        </w:tc>
+        <w:tc>
+          <w:tcPr>
+            <w:tcW w:w="4678" w:type="dxa"/>
+          </w:tcPr>
+          <w:p>
+            <w:r>
+              <w:rPr>
+                <w:lang w:val="en-US"/>
+              </w:rPr>
+              <w:t>OPERATION_DELETE_SUCCESS</w:t>
+            </w:r>
+          </w:p>
+        </w:tc>
+      </w:tr>
+      <w:tr>
+        <w:trPr>
+          <w:jc w:val="center"/>
+        </w:trPr>
+        <w:tc>
+          <w:tcPr>
+            <w:tcW w:w="1526" w:type="dxa"/>
+          </w:tcPr>
+          <w:p>
+            <w:r>
+              <w:t>17</w:t>
+            </w:r>
+          </w:p>
+        </w:tc>
+        <w:tc>
+          <w:tcPr>
+            <w:tcW w:w="4678" w:type="dxa"/>
+          </w:tcPr>
+          <w:p>
+            <w:pPr>
+              <w:rPr>
+                <w:lang w:val="en-US"/>
+              </w:rPr>
+            </w:pPr>
+            <w:r>
+              <w:rPr>
+                <w:lang w:val="en-US"/>
+              </w:rPr>
+              <w:t>OPERATION_DELETE_FAIL_PERSON_NOT_EXISTS</w:t>
+            </w:r>
+          </w:p>
+        </w:tc>
+      </w:tr>
+      <w:tr>
+        <w:trPr>
+          <w:jc w:val="center"/>
+        </w:trPr>
+        <w:tc>
+          <w:tcPr>
+            <w:tcW w:w="1526" w:type="dxa"/>
+          </w:tcPr>
+          <w:p>
+            <w:r>
+              <w:t>18</w:t>
+            </w:r>
+          </w:p>
+        </w:tc>
+        <w:tc>
+          <w:tcPr>
+            <w:tcW w:w="4678" w:type="dxa"/>
+          </w:tcPr>
+          <w:p>
+            <w:r>
+              <w:t>OPERATION_UNKNOWN</w:t>
             </w:r>
           </w:p>
         </w:tc>
       </w:tr>
     </w:tbl>
-    <w:p>
-      <w:pPr>
-        <w:jc w:val="both"/>
-      </w:pPr>
-    </w:p>
-    <w:p>
-      <w:pPr>
-        <w:pStyle w:val="Ttulo2"/>
-      </w:pPr>
-      <w:bookmarkStart w:id="10" w:name="_Toc359880322"/>
-      <w:r>
-        <w:t>Protocolo de mensajes</w:t>
-      </w:r>
-      <w:bookmarkEnd w:id="10"/>
-    </w:p>
-    <w:p>
-      <w:pPr>
-        <w:jc w:val="both"/>
-        <w:rPr>
-          <w:b/>
-          <w:color w:val="FF0000"/>
-        </w:rPr>
-      </w:pPr>
-      <w:r>
-        <w:rPr>
-          <w:b/>
-          <w:color w:val="FF0000"/>
-        </w:rPr>
-        <w:t>// describir el protocolo de head + body etc</w:t>
+    <w:p/>
+    <w:p>
+      <w:r>
+        <w:lastRenderedPageBreak/>
+        <w:t xml:space="preserve">Cada mensaje enviado posee un identificador de acción. De acuerdo al identificador, el proceso responde de forma diferente. </w:t>
+      </w:r>
+    </w:p>
+    <w:p>
+      <w:r>
+        <w:t xml:space="preserve">En el caso del </w:t>
+      </w:r>
+      <w:r>
+        <w:rPr>
+          <w:b/>
+        </w:rPr>
+        <w:t>Server</w:t>
+      </w:r>
+      <w:r>
+        <w:t>, los posibles identificadores que le llegaran serán del 1-5; y actuará de manera distinta de acuerdo al caso que sea. Estos identificadores son los propios del ABM, consulta de registros y finalización del servidor.</w:t>
+      </w:r>
+    </w:p>
+    <w:p>
+      <w:r>
+        <w:t xml:space="preserve">En el caso del </w:t>
+      </w:r>
+      <w:r>
+        <w:rPr>
+          <w:b/>
+        </w:rPr>
+        <w:t>Client</w:t>
+      </w:r>
+      <w:r>
+        <w:t>, el resto de los identificadores son posibles respuestas a su previa petición. De acuerdo a cada identificador, posee una estructura “</w:t>
+      </w:r>
+      <w:r>
+        <w:rPr>
+          <w:b/>
+          <w:i/>
+        </w:rPr>
+        <w:t>map</w:t>
+      </w:r>
+      <w:r>
+        <w:t>” que permite imprimir el detalle de información correspondiente.</w:t>
+      </w:r>
+    </w:p>
+    <w:p>
+      <w:r>
+        <w:t xml:space="preserve">Existe un caso en particular, que es la consulta de registros; es particular por el hecho de que no llega un solo mensaje del servidor, sino que llegaran tantos mensajes como registros hayan matcheado con los parámetros de la consulta. En este caso, se decidió agregar un campo mas en el mensaje de respuesta que indique la cantidad de registros encontrados. Cuando se hace la consulta, se guarda el número de matcheados que existe, y se lo pone en un primer mensaje con identificador HEAD. El </w:t>
+      </w:r>
+      <w:r>
+        <w:rPr>
+          <w:b/>
+        </w:rPr>
+        <w:t>Client</w:t>
+      </w:r>
+      <w:r>
+        <w:t xml:space="preserve"> al leer este tipo de identificador sabe que es producto de un READ previo, y se dispone a recibir la cantidad de registros indicados por HEAD. Los registros siguientes poseen el identificador BODY. En el caso donde no haya ningún registro que matchee los parámetros, al leer el 0 el </w:t>
+      </w:r>
+      <w:r>
+        <w:rPr>
+          <w:b/>
+        </w:rPr>
+        <w:t>Client</w:t>
+      </w:r>
+      <w:r>
+        <w:t xml:space="preserve"> </w:t>
+      </w:r>
+      <w:r>
+        <w:t>guarda el registro HEAD para interpretarlo luego. En el resto de los casos, el campo cantidad de registros matcheados se pone en 0.</w:t>
       </w:r>
     </w:p>
     <w:p>
       <w:pPr>
         <w:pStyle w:val="Ttulo1"/>
       </w:pPr>
-      <w:bookmarkStart w:id="11" w:name="_Toc359880323"/>
-      <w:r>
-        <w:lastRenderedPageBreak/>
+      <w:bookmarkStart w:id="11" w:name="_Toc359932413"/>
+      <w:r>
         <w:t>Diagrama de clases</w:t>
       </w:r>
       <w:bookmarkEnd w:id="11"/>
@@ -4715,14 +5642,25 @@
     </w:tbl>
     <w:p>
       <w:pPr>
-        <w:jc w:val="both"/>
-      </w:pPr>
-    </w:p>
-    <w:p>
-      <w:pPr>
         <w:pStyle w:val="Subttulo"/>
       </w:pPr>
-      <w:r>
+    </w:p>
+    <w:p>
+      <w:pPr>
+        <w:pStyle w:val="Subttulo"/>
+      </w:pPr>
+    </w:p>
+    <w:p>
+      <w:pPr>
+        <w:pStyle w:val="Subttulo"/>
+      </w:pPr>
+    </w:p>
+    <w:p>
+      <w:pPr>
+        <w:pStyle w:val="Subttulo"/>
+      </w:pPr>
+      <w:r>
+        <w:lastRenderedPageBreak/>
         <w:t>Servidor</w:t>
       </w:r>
     </w:p>
@@ -4871,11 +5809,13 @@
               <w:jc w:val="both"/>
               <w:rPr>
                 <w:rFonts w:ascii="Consolas" w:hAnsi="Consolas" w:cs="Consolas"/>
+                <w:lang w:val="en-US"/>
               </w:rPr>
             </w:pPr>
             <w:r>
               <w:rPr>
                 <w:rFonts w:ascii="Consolas" w:hAnsi="Consolas" w:cs="Consolas"/>
+                <w:lang w:val="en-US"/>
               </w:rPr>
               <w:t>if( NULL_REQUEST == Request.type )</w:t>
             </w:r>
@@ -5065,48 +6005,77 @@
     </w:tbl>
     <w:p>
       <w:pPr>
-        <w:jc w:val="both"/>
-      </w:pPr>
-    </w:p>
-    <w:p>
-      <w:pPr>
         <w:pStyle w:val="Subttulo"/>
       </w:pPr>
       <w:r>
         <w:t>Clases utilitarias</w:t>
       </w:r>
-    </w:p>
-    <w:p>
-      <w:pPr>
-        <w:rPr>
-          <w:b/>
+      <w:r>
+        <w:rPr>
+          <w:b/>
+          <w:noProof/>
           <w:color w:val="FF0000"/>
-        </w:rPr>
-      </w:pPr>
-      <w:r>
-        <w:rPr>
-          <w:b/>
-          <w:color w:val="FF0000"/>
-        </w:rPr>
-        <w:t xml:space="preserve">// agregar </w:t>
-      </w:r>
-      <w:r>
-        <w:rPr>
-          <w:b/>
-          <w:color w:val="FF0000"/>
-        </w:rPr>
-        <w:t xml:space="preserve">diagramas de clase de </w:t>
-      </w:r>
-      <w:r>
-        <w:rPr>
-          <w:b/>
-          <w:color w:val="FF0000"/>
-        </w:rPr>
-        <w:t>logger, messagequeue, converter y databasemanager</w:t>
+          <w:lang w:eastAsia="es-AR"/>
+        </w:rPr>
+        <w:t xml:space="preserve"> </w:t>
+      </w:r>
+      <w:r>
+        <w:drawing>
+          <wp:inline distT="0" distB="0" distL="0" distR="0">
+            <wp:extent cx="5056948" cy="4352925"/>
+            <wp:effectExtent l="38100" t="57150" r="105602" b="104775"/>
+            <wp:docPr id="5" name="Imagen 2" descr="D:\Facu\Materias Actuales\75.59 - Tecnicas de Programacion Concurrente I\Proyectos\Repositorio\Assets DBMS\Classes.png"/>
+            <wp:cNvGraphicFramePr>
+              <a:graphicFrameLocks xmlns:a="http://schemas.openxmlformats.org/drawingml/2006/main" noChangeAspect="1"/>
+            </wp:cNvGraphicFramePr>
+            <a:graphic xmlns:a="http://schemas.openxmlformats.org/drawingml/2006/main">
+              <a:graphicData uri="http://schemas.openxmlformats.org/drawingml/2006/picture">
+                <pic:pic xmlns:pic="http://schemas.openxmlformats.org/drawingml/2006/picture">
+                  <pic:nvPicPr>
+                    <pic:cNvPr id="0" name="Picture 2" descr="D:\Facu\Materias Actuales\75.59 - Tecnicas de Programacion Concurrente I\Proyectos\Repositorio\Assets DBMS\Classes.png"/>
+                    <pic:cNvPicPr>
+                      <a:picLocks noChangeAspect="1" noChangeArrowheads="1"/>
+                    </pic:cNvPicPr>
+                  </pic:nvPicPr>
+                  <pic:blipFill>
+                    <a:blip r:embed="rId11"/>
+                    <a:srcRect/>
+                    <a:stretch>
+                      <a:fillRect/>
+                    </a:stretch>
+                  </pic:blipFill>
+                  <pic:spPr bwMode="auto">
+                    <a:xfrm>
+                      <a:off x="0" y="0"/>
+                      <a:ext cx="5056948" cy="4352925"/>
+                    </a:xfrm>
+                    <a:prstGeom prst="rect">
+                      <a:avLst/>
+                    </a:prstGeom>
+                    <a:ln w="38100" cap="sq">
+                      <a:solidFill>
+                        <a:srgbClr val="000000"/>
+                      </a:solidFill>
+                      <a:prstDash val="solid"/>
+                      <a:miter lim="800000"/>
+                    </a:ln>
+                    <a:effectLst>
+                      <a:outerShdw blurRad="50800" dist="38100" dir="2700000" algn="tl" rotWithShape="0">
+                        <a:srgbClr val="000000">
+                          <a:alpha val="43000"/>
+                        </a:srgbClr>
+                      </a:outerShdw>
+                    </a:effectLst>
+                  </pic:spPr>
+                </pic:pic>
+              </a:graphicData>
+            </a:graphic>
+          </wp:inline>
+        </w:drawing>
       </w:r>
     </w:p>
     <w:sectPr>
-      <w:footerReference w:type="default" r:id="rId9"/>
+      <w:footerReference w:type="default" r:id="rId12"/>
       <w:pgSz w:w="12240" w:h="15840"/>
       <w:pgMar w:top="1417" w:right="1701" w:bottom="1417" w:left="1701" w:header="708" w:footer="708" w:gutter="0"/>
       <w:pgNumType w:start="0"/>
@@ -7274,6 +8243,8 @@
   <w:rsids>
     <w:rsidRoot w:val="00464342"/>
     <w:rsid w:val="00464342"/>
+    <w:rsid w:val="00541905"/>
+    <w:rsid w:val="00B7043C"/>
   </w:rsids>
   <m:mathPr>
     <m:mathFont m:val="Cambria Math"/>
@@ -7454,6 +8425,7 @@
   <w:style w:type="paragraph" w:default="1" w:styleId="Normal">
     <w:name w:val="Normal"/>
     <w:qFormat/>
+    <w:rsid w:val="00B7043C"/>
   </w:style>
   <w:style w:type="character" w:default="1" w:styleId="Fuentedeprrafopredeter">
     <w:name w:val="Default Paragraph Font"/>
@@ -7488,12 +8460,14 @@
     <w:basedOn w:val="Fuentedeprrafopredeter"/>
     <w:uiPriority w:val="99"/>
     <w:semiHidden/>
+    <w:rsid w:val="00B7043C"/>
     <w:rPr>
       <w:color w:val="808080"/>
     </w:rPr>
   </w:style>
   <w:style w:type="paragraph" w:customStyle="1" w:styleId="050E9BEF04FE4E5487F0C1684D27DD2B">
     <w:name w:val="050E9BEF04FE4E5487F0C1684D27DD2B"/>
+    <w:rsid w:val="00B7043C"/>
   </w:style>
   <w:style w:type="paragraph" w:customStyle="1" w:styleId="A5AB47AD0BC44669805D6007009E229A">
     <w:name w:val="A5AB47AD0BC44669805D6007009E229A"/>

</xml_diff>